<commit_message>
up to lab 4
</commit_message>
<xml_diff>
--- a/lab-source/04-spark-on-EC2.docx
+++ b/lab-source/04-spark-on-EC2.docx
@@ -189,79 +189,55 @@
         </w:rPr>
       </w:pPr>
       <w:r>
+        <w:t>Log into your AWS account</w:t>
+      </w:r>
+      <w:r>
+        <w:t xml:space="preserve"> </w:t>
+      </w:r>
+      <w:r>
+        <w:t>in</w:t>
+      </w:r>
+      <w:r>
+        <w:t xml:space="preserve"> </w:t>
+      </w:r>
+      <w:r>
+        <w:t>a</w:t>
+      </w:r>
+      <w:r>
+        <w:t xml:space="preserve"> browser</w:t>
+      </w:r>
+      <w:r>
+        <w:t xml:space="preserve">, and go to </w:t>
+      </w:r>
+      <w:r>
+        <w:rPr>
+          <w:b/>
+        </w:rPr>
+        <w:t xml:space="preserve">My </w:t>
+      </w:r>
+      <w:r>
+        <w:rPr>
+          <w:b/>
+        </w:rPr>
+        <w:t>Security Credentials</w:t>
+      </w:r>
+      <w:r>
+        <w:rPr>
+          <w:b/>
+        </w:rPr>
+        <w:t xml:space="preserve"> </w:t>
+      </w:r>
+      <w:r>
+        <w:t>(in a dropdown menu from your name in the top right end corner)</w:t>
+      </w:r>
+      <w:r>
+        <w:t>. You may get a warning like this</w:t>
+      </w:r>
+      <w:r>
         <w:rPr>
           <w:sz w:val="28"/>
         </w:rPr>
-        <w:t>Log into your AWS account</w:t>
-      </w:r>
-      <w:r>
-        <w:rPr>
-          <w:sz w:val="28"/>
-        </w:rPr>
-        <w:t xml:space="preserve"> </w:t>
-      </w:r>
-      <w:r>
-        <w:rPr>
-          <w:sz w:val="28"/>
-        </w:rPr>
-        <w:t>in</w:t>
-      </w:r>
-      <w:r>
-        <w:rPr>
-          <w:sz w:val="28"/>
-        </w:rPr>
-        <w:t xml:space="preserve"> </w:t>
-      </w:r>
-      <w:r>
-        <w:rPr>
-          <w:sz w:val="28"/>
-        </w:rPr>
-        <w:t>a</w:t>
-      </w:r>
-      <w:r>
-        <w:rPr>
-          <w:sz w:val="28"/>
-        </w:rPr>
-        <w:t xml:space="preserve"> browser</w:t>
-      </w:r>
-      <w:r>
-        <w:rPr>
-          <w:sz w:val="28"/>
-        </w:rPr>
-        <w:t xml:space="preserve">, and go to </w:t>
-      </w:r>
-      <w:r>
-        <w:rPr>
-          <w:b/>
-          <w:sz w:val="28"/>
-        </w:rPr>
-        <w:t xml:space="preserve">My </w:t>
-      </w:r>
-      <w:r>
-        <w:rPr>
-          <w:b/>
-          <w:sz w:val="28"/>
-        </w:rPr>
-        <w:t>Security Credentials</w:t>
-      </w:r>
-      <w:r>
-        <w:rPr>
-          <w:b/>
-          <w:sz w:val="28"/>
-        </w:rPr>
-        <w:t xml:space="preserve"> </w:t>
-      </w:r>
-      <w:r>
-        <w:rPr>
-          <w:sz w:val="28"/>
-        </w:rPr>
-        <w:t>(in a dropdown menu from your name in the top right end corner)</w:t>
-      </w:r>
-      <w:r>
-        <w:rPr>
-          <w:sz w:val="28"/>
-        </w:rPr>
-        <w:t>. You may get a warning like this:</w:t>
+        <w:t>:</w:t>
       </w:r>
     </w:p>
     <w:p>
@@ -457,36 +433,301 @@
           <w:numId w:val="9"/>
         </w:numPr>
         <w:rPr>
+          <w:sz w:val="20"/>
+          <w:szCs w:val="20"/>
+        </w:rPr>
+      </w:pPr>
+      <w:r>
+        <w:rPr>
+          <w:sz w:val="20"/>
+          <w:szCs w:val="20"/>
+        </w:rPr>
+        <w:t>Its</w:t>
+      </w:r>
+      <w:r>
+        <w:rPr>
+          <w:sz w:val="20"/>
+          <w:szCs w:val="20"/>
+        </w:rPr>
+        <w:t xml:space="preserve"> now considered </w:t>
+      </w:r>
+      <w:r>
+        <w:rPr>
+          <w:sz w:val="20"/>
+          <w:szCs w:val="20"/>
+        </w:rPr>
+        <w:t xml:space="preserve">best practice </w:t>
+      </w:r>
+      <w:r>
+        <w:rPr>
+          <w:sz w:val="20"/>
+          <w:szCs w:val="20"/>
+        </w:rPr>
+        <w:t xml:space="preserve">to create an IAM (Identity and Authorisation Management) user with its own keys for each application rather than relying on root access keys.  You </w:t>
+      </w:r>
+      <w:r>
+        <w:rPr>
+          <w:sz w:val="20"/>
+          <w:szCs w:val="20"/>
+        </w:rPr>
+        <w:t xml:space="preserve">can find out more about this by clicking on “creating an IAM user” (see screenshot above).  Basically, you need to go to the “all services” list in the AWS console, selecting </w:t>
+      </w:r>
+      <w:r>
+        <w:rPr>
           <w:b/>
-          <w:sz w:val="28"/>
-        </w:rPr>
-      </w:pPr>
-      <w:r>
-        <w:t xml:space="preserve">Click </w:t>
+          <w:sz w:val="20"/>
+          <w:szCs w:val="20"/>
+        </w:rPr>
+        <w:t>IAM</w:t>
+      </w:r>
+      <w:r>
+        <w:rPr>
+          <w:sz w:val="20"/>
+          <w:szCs w:val="20"/>
+        </w:rPr>
+        <w:t xml:space="preserve">, selecting Users and then selecting </w:t>
       </w:r>
       <w:r>
         <w:rPr>
           <w:b/>
-        </w:rPr>
-        <w:t>Create New Access Key</w:t>
-      </w:r>
+          <w:sz w:val="20"/>
+          <w:szCs w:val="20"/>
+        </w:rPr>
+        <w:t>Add user</w:t>
+      </w:r>
+      <w:r>
+        <w:rPr>
+          <w:sz w:val="20"/>
+          <w:szCs w:val="20"/>
+        </w:rPr>
+        <w:t>.</w:t>
+      </w:r>
+    </w:p>
+    <w:p>
+      <w:pPr>
+        <w:pStyle w:val="ListParagraph"/>
+        <w:ind w:left="786"/>
+        <w:rPr>
+          <w:sz w:val="20"/>
+          <w:szCs w:val="20"/>
+        </w:rPr>
+      </w:pPr>
+    </w:p>
+    <w:p>
+      <w:pPr>
+        <w:pStyle w:val="ListParagraph"/>
+        <w:numPr>
+          <w:ilvl w:val="0"/>
+          <w:numId w:val="9"/>
+        </w:numPr>
+        <w:rPr>
+          <w:sz w:val="20"/>
+          <w:szCs w:val="20"/>
+        </w:rPr>
+      </w:pPr>
+      <w:r>
+        <w:rPr>
+          <w:sz w:val="20"/>
+          <w:szCs w:val="20"/>
+        </w:rPr>
+        <w:t xml:space="preserve"> </w:t>
+      </w:r>
+      <w:r>
+        <w:rPr>
+          <w:sz w:val="20"/>
+          <w:szCs w:val="20"/>
+        </w:rPr>
+        <w:t>On the page that appears</w:t>
+      </w:r>
+    </w:p>
+    <w:p>
+      <w:pPr>
+        <w:pStyle w:val="ListParagraph"/>
+        <w:numPr>
+          <w:ilvl w:val="1"/>
+          <w:numId w:val="9"/>
+        </w:numPr>
+        <w:rPr>
+          <w:sz w:val="20"/>
+          <w:szCs w:val="20"/>
+        </w:rPr>
+      </w:pPr>
+      <w:r>
+        <w:rPr>
+          <w:sz w:val="20"/>
+          <w:szCs w:val="20"/>
+        </w:rPr>
+        <w:t>Provide a username (e.g., sparkuser)</w:t>
+      </w:r>
+    </w:p>
+    <w:p>
+      <w:pPr>
+        <w:pStyle w:val="ListParagraph"/>
+        <w:numPr>
+          <w:ilvl w:val="1"/>
+          <w:numId w:val="9"/>
+        </w:numPr>
+        <w:rPr>
+          <w:sz w:val="20"/>
+          <w:szCs w:val="20"/>
+        </w:rPr>
+      </w:pPr>
+      <w:r>
+        <w:rPr>
+          <w:sz w:val="20"/>
+          <w:szCs w:val="20"/>
+        </w:rPr>
+        <w:t>Check the box next to both access types: “</w:t>
+      </w:r>
+      <w:r>
+        <w:rPr>
+          <w:i/>
+          <w:sz w:val="20"/>
+          <w:szCs w:val="20"/>
+        </w:rPr>
+        <w:t>Programmatic access</w:t>
+      </w:r>
+      <w:r>
+        <w:rPr>
+          <w:sz w:val="20"/>
+          <w:szCs w:val="20"/>
+        </w:rPr>
+        <w:t>” as well as “</w:t>
+      </w:r>
+      <w:r>
+        <w:rPr>
+          <w:i/>
+          <w:sz w:val="20"/>
+          <w:szCs w:val="20"/>
+        </w:rPr>
+        <w:t>AWS Management Console access</w:t>
+      </w:r>
+      <w:r>
+        <w:rPr>
+          <w:sz w:val="20"/>
+          <w:szCs w:val="20"/>
+        </w:rPr>
+        <w:t>”</w:t>
+      </w:r>
+    </w:p>
+    <w:p>
+      <w:pPr>
+        <w:pStyle w:val="ListParagraph"/>
+        <w:numPr>
+          <w:ilvl w:val="1"/>
+          <w:numId w:val="9"/>
+        </w:numPr>
+        <w:rPr>
+          <w:sz w:val="20"/>
+          <w:szCs w:val="20"/>
+        </w:rPr>
+      </w:pPr>
+      <w:r>
+        <w:rPr>
+          <w:sz w:val="20"/>
+          <w:szCs w:val="20"/>
+        </w:rPr>
+        <w:t xml:space="preserve">Click the </w:t>
+      </w:r>
+      <w:proofErr w:type="gramStart"/>
       <w:r>
         <w:rPr>
           <w:b/>
-        </w:rPr>
-        <w:br/>
+          <w:sz w:val="20"/>
+          <w:szCs w:val="20"/>
+        </w:rPr>
+        <w:t>Next:Permissions</w:t>
+      </w:r>
+      <w:proofErr w:type="gramEnd"/>
+      <w:r>
+        <w:rPr>
+          <w:sz w:val="20"/>
+          <w:szCs w:val="20"/>
+        </w:rPr>
+        <w:t xml:space="preserve"> button</w:t>
+      </w:r>
+    </w:p>
+    <w:p>
+      <w:pPr>
+        <w:pStyle w:val="ListParagraph"/>
+        <w:ind w:left="1440"/>
+        <w:rPr>
+          <w:sz w:val="20"/>
+          <w:szCs w:val="20"/>
+        </w:rPr>
+      </w:pPr>
+    </w:p>
+    <w:p>
+      <w:pPr>
+        <w:pStyle w:val="ListParagraph"/>
+        <w:numPr>
+          <w:ilvl w:val="0"/>
+          <w:numId w:val="9"/>
+        </w:numPr>
+        <w:rPr>
+          <w:sz w:val="20"/>
+          <w:szCs w:val="20"/>
+        </w:rPr>
+      </w:pPr>
+      <w:r>
+        <w:rPr>
+          <w:sz w:val="20"/>
+          <w:szCs w:val="20"/>
+        </w:rPr>
+        <w:t>Select “</w:t>
       </w:r>
       <w:r>
         <w:rPr>
           <w:b/>
+          <w:sz w:val="20"/>
+          <w:szCs w:val="20"/>
+        </w:rPr>
+        <w:t>Add user to group</w:t>
+      </w:r>
+      <w:r>
+        <w:rPr>
+          <w:sz w:val="20"/>
+          <w:szCs w:val="20"/>
+        </w:rPr>
+        <w:t>” and click “</w:t>
+      </w:r>
+      <w:r>
+        <w:rPr>
+          <w:b/>
+          <w:sz w:val="20"/>
+          <w:szCs w:val="20"/>
+        </w:rPr>
+        <w:t>Create group</w:t>
+      </w:r>
+      <w:r>
+        <w:rPr>
+          <w:sz w:val="20"/>
+          <w:szCs w:val="20"/>
+        </w:rPr>
+        <w:t>”.  Create a group with the following policy selected:</w:t>
+      </w:r>
+    </w:p>
+    <w:p>
+      <w:pPr>
+        <w:pStyle w:val="ListParagraph"/>
+        <w:ind w:left="786"/>
+        <w:rPr>
+          <w:sz w:val="20"/>
+          <w:szCs w:val="20"/>
+        </w:rPr>
+      </w:pPr>
+      <w:r>
+        <w:rPr>
           <w:noProof/>
-          <w:sz w:val="28"/>
-        </w:rPr>
+          <w:sz w:val="20"/>
+          <w:szCs w:val="20"/>
+        </w:rPr>
+        <w:lastRenderedPageBreak/>
         <w:drawing>
-          <wp:inline distT="0" distB="0" distL="0" distR="0" wp14:anchorId="61769464" wp14:editId="7352C889">
-            <wp:extent cx="5270500" cy="1421417"/>
-            <wp:effectExtent l="0" t="0" r="0" b="1270"/>
-            <wp:docPr id="9" name="Picture 5"/>
+          <wp:inline distT="0" distB="0" distL="0" distR="0" wp14:anchorId="68FF247D" wp14:editId="50CE1FD3">
+            <wp:extent cx="4800600" cy="2984500"/>
+            <wp:effectExtent l="0" t="0" r="0" b="0"/>
+            <wp:docPr id="7" name="Picture 7"/>
             <wp:cNvGraphicFramePr>
               <a:graphicFrameLocks xmlns:a="http://schemas.openxmlformats.org/drawingml/2006/main" noChangeAspect="1"/>
             </wp:cNvGraphicFramePr>
@@ -494,36 +735,23 @@
               <a:graphicData uri="http://schemas.openxmlformats.org/drawingml/2006/picture">
                 <pic:pic xmlns:pic="http://schemas.openxmlformats.org/drawingml/2006/picture">
                   <pic:nvPicPr>
-                    <pic:cNvPr id="0" name="Picture 5"/>
-                    <pic:cNvPicPr>
-                      <a:picLocks noChangeAspect="1" noChangeArrowheads="1"/>
-                    </pic:cNvPicPr>
+                    <pic:cNvPr id="7" name="Screenshot 2019-02-19 09.51.09.png"/>
+                    <pic:cNvPicPr/>
                   </pic:nvPicPr>
                   <pic:blipFill>
-                    <a:blip r:embed="rId9">
-                      <a:extLst>
-                        <a:ext uri="{28A0092B-C50C-407E-A947-70E740481C1C}">
-                          <a14:useLocalDpi xmlns:a14="http://schemas.microsoft.com/office/drawing/2010/main" val="0"/>
-                        </a:ext>
-                      </a:extLst>
-                    </a:blip>
-                    <a:srcRect/>
+                    <a:blip r:embed="rId9"/>
                     <a:stretch>
                       <a:fillRect/>
                     </a:stretch>
                   </pic:blipFill>
-                  <pic:spPr bwMode="auto">
+                  <pic:spPr>
                     <a:xfrm>
                       <a:off x="0" y="0"/>
-                      <a:ext cx="5270500" cy="1421417"/>
+                      <a:ext cx="4800600" cy="2984500"/>
                     </a:xfrm>
                     <a:prstGeom prst="rect">
                       <a:avLst/>
                     </a:prstGeom>
-                    <a:noFill/>
-                    <a:ln>
-                      <a:noFill/>
-                    </a:ln>
                   </pic:spPr>
                 </pic:pic>
               </a:graphicData>
@@ -535,9 +763,10 @@
     <w:p>
       <w:pPr>
         <w:pStyle w:val="ListParagraph"/>
-        <w:rPr>
-          <w:b/>
-          <w:sz w:val="28"/>
+        <w:ind w:left="786"/>
+        <w:rPr>
+          <w:sz w:val="20"/>
+          <w:szCs w:val="20"/>
         </w:rPr>
       </w:pPr>
     </w:p>
@@ -549,21 +778,113 @@
           <w:numId w:val="9"/>
         </w:numPr>
         <w:rPr>
+          <w:sz w:val="20"/>
+          <w:szCs w:val="20"/>
+        </w:rPr>
+      </w:pPr>
+      <w:r>
+        <w:rPr>
+          <w:sz w:val="20"/>
+          <w:szCs w:val="20"/>
+        </w:rPr>
+        <w:t xml:space="preserve">Add your user to this newly created group and click the </w:t>
+      </w:r>
+      <w:r>
+        <w:rPr>
           <w:b/>
-        </w:rPr>
-      </w:pPr>
+          <w:sz w:val="20"/>
+          <w:szCs w:val="20"/>
+        </w:rPr>
+        <w:t>Next: Review</w:t>
+      </w:r>
+      <w:r>
+        <w:rPr>
+          <w:sz w:val="20"/>
+          <w:szCs w:val="20"/>
+        </w:rPr>
+        <w:t xml:space="preserve"> button.  Having checked that the details look correct, click </w:t>
+      </w:r>
       <w:r>
         <w:rPr>
           <w:b/>
-        </w:rPr>
-        <w:t>Download the key file</w:t>
-      </w:r>
-      <w:r>
+          <w:sz w:val="20"/>
+          <w:szCs w:val="20"/>
+        </w:rPr>
+        <w:t>Create user</w:t>
+      </w:r>
+      <w:r>
+        <w:rPr>
+          <w:sz w:val="20"/>
+          <w:szCs w:val="20"/>
+        </w:rPr>
+        <w:t>.</w:t>
+      </w:r>
+    </w:p>
+    <w:p>
+      <w:pPr>
+        <w:ind w:left="426"/>
         <w:rPr>
           <w:b/>
+          <w:sz w:val="28"/>
+        </w:rPr>
+      </w:pPr>
+      <w:r>
+        <w:rPr>
+          <w:b/>
         </w:rPr>
         <w:br/>
       </w:r>
+      <w:r>
+        <w:rPr>
+          <w:b/>
+          <w:noProof/>
+          <w:sz w:val="28"/>
+        </w:rPr>
+        <w:drawing>
+          <wp:inline distT="0" distB="0" distL="0" distR="0" wp14:anchorId="6D41468B" wp14:editId="2E84429A">
+            <wp:extent cx="4800600" cy="2679700"/>
+            <wp:effectExtent l="0" t="0" r="0" b="0"/>
+            <wp:docPr id="8" name="Picture 8"/>
+            <wp:cNvGraphicFramePr>
+              <a:graphicFrameLocks xmlns:a="http://schemas.openxmlformats.org/drawingml/2006/main" noChangeAspect="1"/>
+            </wp:cNvGraphicFramePr>
+            <a:graphic xmlns:a="http://schemas.openxmlformats.org/drawingml/2006/main">
+              <a:graphicData uri="http://schemas.openxmlformats.org/drawingml/2006/picture">
+                <pic:pic xmlns:pic="http://schemas.openxmlformats.org/drawingml/2006/picture">
+                  <pic:nvPicPr>
+                    <pic:cNvPr id="8" name="Screenshot 2019-02-19 09.51.17.png"/>
+                    <pic:cNvPicPr/>
+                  </pic:nvPicPr>
+                  <pic:blipFill>
+                    <a:blip r:embed="rId10"/>
+                    <a:stretch>
+                      <a:fillRect/>
+                    </a:stretch>
+                  </pic:blipFill>
+                  <pic:spPr>
+                    <a:xfrm>
+                      <a:off x="0" y="0"/>
+                      <a:ext cx="4800600" cy="2679700"/>
+                    </a:xfrm>
+                    <a:prstGeom prst="rect">
+                      <a:avLst/>
+                    </a:prstGeom>
+                  </pic:spPr>
+                </pic:pic>
+              </a:graphicData>
+            </a:graphic>
+          </wp:inline>
+        </w:drawing>
+      </w:r>
+    </w:p>
+    <w:p>
+      <w:pPr>
+        <w:pStyle w:val="ListParagraph"/>
+        <w:rPr>
+          <w:b/>
+          <w:sz w:val="28"/>
+        </w:rPr>
+      </w:pPr>
     </w:p>
     <w:p>
       <w:pPr>
@@ -572,61 +893,20 @@
           <w:ilvl w:val="0"/>
           <w:numId w:val="9"/>
         </w:numPr>
-      </w:pPr>
-      <w:r>
-        <w:t xml:space="preserve">Move or copy the </w:t>
-      </w:r>
-      <w:r>
-        <w:rPr>
-          <w:rFonts w:ascii="Menlo" w:hAnsi="Menlo" w:cs="Menlo"/>
-          <w:sz w:val="20"/>
-          <w:szCs w:val="20"/>
-        </w:rPr>
-        <w:t>rootkey.csv</w:t>
-      </w:r>
-      <w:r>
-        <w:t xml:space="preserve"> file out of your Downloads directory into a safe place where you will be able to find it (e.g., a directory called </w:t>
-      </w:r>
-      <w:r>
-        <w:rPr>
-          <w:rFonts w:ascii="Menlo" w:hAnsi="Menlo" w:cs="Menlo"/>
-          <w:sz w:val="20"/>
-          <w:szCs w:val="20"/>
-        </w:rPr>
-        <w:t>keys</w:t>
-      </w:r>
-      <w:r>
-        <w:t xml:space="preserve">) </w:t>
-      </w:r>
-      <w:r>
-        <w:t xml:space="preserve">Display the keyfile (e.g. </w:t>
-      </w:r>
-      <w:r>
-        <w:t xml:space="preserve">use </w:t>
-      </w:r>
-      <w:r>
-        <w:rPr>
-          <w:rFonts w:ascii="Menlo" w:hAnsi="Menlo" w:cs="Menlo"/>
-          <w:sz w:val="20"/>
-          <w:szCs w:val="20"/>
-        </w:rPr>
-        <w:t>cat</w:t>
-      </w:r>
-      <w:r>
-        <w:t xml:space="preserve"> or </w:t>
-      </w:r>
-      <w:r>
-        <w:rPr>
-          <w:rFonts w:ascii="Menlo" w:hAnsi="Menlo" w:cs="Menlo"/>
-          <w:sz w:val="20"/>
-          <w:szCs w:val="20"/>
-        </w:rPr>
-        <w:t>less</w:t>
-      </w:r>
-      <w:r>
-        <w:t>)</w:t>
-      </w:r>
-      <w:r>
+        <w:rPr>
+          <w:b/>
+        </w:rPr>
+      </w:pPr>
+      <w:r>
+        <w:rPr>
+          <w:b/>
+        </w:rPr>
+        <w:t>Download the key file</w:t>
+      </w:r>
+      <w:r>
+        <w:rPr>
+          <w:b/>
+        </w:rPr>
         <w:br/>
       </w:r>
     </w:p>
@@ -639,68 +919,71 @@
         </w:numPr>
       </w:pPr>
       <w:r>
-        <w:t>On a command line type:</w:t>
-      </w:r>
-      <w:r>
-        <w:br/>
-      </w:r>
-      <w:r>
-        <w:rPr>
-          <w:rFonts w:ascii="Menlo Regular" w:hAnsi="Menlo Regular" w:cs="Menlo Regular"/>
-          <w:sz w:val="20"/>
-        </w:rPr>
-        <w:t>aws configure</w:t>
-      </w:r>
-      <w:r>
-        <w:rPr>
-          <w:rFonts w:ascii="Menlo Regular" w:hAnsi="Menlo Regular" w:cs="Menlo Regular"/>
-          <w:sz w:val="20"/>
-        </w:rPr>
-        <w:br/>
-      </w:r>
-      <w:r>
-        <w:rPr>
-          <w:rFonts w:ascii="Menlo Regular" w:hAnsi="Menlo Regular" w:cs="Menlo Regular"/>
-          <w:sz w:val="20"/>
-        </w:rPr>
-        <w:br/>
-      </w:r>
-      <w:r>
-        <w:rPr>
-          <w:rFonts w:cs="Menlo Regular"/>
-        </w:rPr>
-        <w:t>You should see:</w:t>
-      </w:r>
-      <w:r>
-        <w:rPr>
-          <w:rFonts w:ascii="Menlo Regular" w:hAnsi="Menlo Regular" w:cs="Menlo Regular"/>
-          <w:sz w:val="20"/>
-        </w:rPr>
-        <w:br/>
-      </w:r>
-      <w:r>
-        <w:rPr>
-          <w:rFonts w:ascii="Menlo Regular" w:hAnsi="Menlo Regular" w:cs="Menlo Regular"/>
-          <w:sz w:val="20"/>
-        </w:rPr>
-        <w:t>AWS Access Key ID [</w:t>
-      </w:r>
-      <w:r>
-        <w:rPr>
-          <w:rFonts w:ascii="Menlo Regular" w:hAnsi="Menlo Regular" w:cs="Menlo Regular"/>
-          <w:sz w:val="20"/>
-        </w:rPr>
-        <w:t>****************J3EA</w:t>
-      </w:r>
-      <w:r>
-        <w:rPr>
-          <w:rFonts w:ascii="Menlo Regular" w:hAnsi="Menlo Regular" w:cs="Menlo Regular"/>
-          <w:sz w:val="20"/>
-        </w:rPr>
-        <w:t>]:</w:t>
+        <w:t xml:space="preserve">Move or copy the </w:t>
+      </w:r>
+      <w:r>
+        <w:rPr>
+          <w:rFonts w:ascii="Menlo" w:hAnsi="Menlo" w:cs="Menlo"/>
+          <w:sz w:val="20"/>
+          <w:szCs w:val="20"/>
+        </w:rPr>
+        <w:t>credentials</w:t>
+      </w:r>
+      <w:r>
+        <w:rPr>
+          <w:rFonts w:ascii="Menlo" w:hAnsi="Menlo" w:cs="Menlo"/>
+          <w:sz w:val="20"/>
+          <w:szCs w:val="20"/>
+        </w:rPr>
+        <w:t>.csv</w:t>
+      </w:r>
+      <w:r>
+        <w:t xml:space="preserve"> file out of your Downloads directory into a safe place where you will be able to find it (e.g., a directory called </w:t>
+      </w:r>
+      <w:r>
+        <w:rPr>
+          <w:rFonts w:ascii="Menlo" w:hAnsi="Menlo" w:cs="Menlo"/>
+          <w:sz w:val="20"/>
+          <w:szCs w:val="20"/>
+        </w:rPr>
+        <w:t>keys</w:t>
+      </w:r>
+      <w:r>
+        <w:t>)</w:t>
+      </w:r>
+      <w:r>
+        <w:t xml:space="preserve">.  </w:t>
       </w:r>
       <w:r>
         <w:t xml:space="preserve"> </w:t>
+      </w:r>
+      <w:r>
+        <w:t xml:space="preserve">Display the keyfile (e.g. </w:t>
+      </w:r>
+      <w:r>
+        <w:t xml:space="preserve">use </w:t>
+      </w:r>
+      <w:r>
+        <w:rPr>
+          <w:rFonts w:ascii="Menlo" w:hAnsi="Menlo" w:cs="Menlo"/>
+          <w:sz w:val="20"/>
+          <w:szCs w:val="20"/>
+        </w:rPr>
+        <w:t>cat</w:t>
+      </w:r>
+      <w:r>
+        <w:t xml:space="preserve"> or </w:t>
+      </w:r>
+      <w:r>
+        <w:rPr>
+          <w:rFonts w:ascii="Menlo" w:hAnsi="Menlo" w:cs="Menlo"/>
+          <w:sz w:val="20"/>
+          <w:szCs w:val="20"/>
+        </w:rPr>
+        <w:t>less</w:t>
+      </w:r>
+      <w:r>
+        <w:t>)</w:t>
       </w:r>
       <w:r>
         <w:br/>
@@ -715,10 +998,80 @@
         </w:numPr>
       </w:pPr>
       <w:r>
-        <w:t>Copy the</w:t>
-      </w:r>
-      <w:r>
-        <w:t xml:space="preserve"> Access Key ID from the keyfile, and then hit Enter</w:t>
+        <w:t>On a command line type:</w:t>
+      </w:r>
+      <w:r>
+        <w:br/>
+      </w:r>
+      <w:r>
+        <w:rPr>
+          <w:rFonts w:ascii="Menlo Regular" w:hAnsi="Menlo Regular" w:cs="Menlo Regular"/>
+          <w:sz w:val="20"/>
+        </w:rPr>
+        <w:t>aws c</w:t>
+      </w:r>
+      <w:bookmarkStart w:id="0" w:name="_GoBack"/>
+      <w:bookmarkEnd w:id="0"/>
+      <w:r>
+        <w:rPr>
+          <w:rFonts w:ascii="Menlo Regular" w:hAnsi="Menlo Regular" w:cs="Menlo Regular"/>
+          <w:sz w:val="20"/>
+        </w:rPr>
+        <w:t>onfigure</w:t>
+      </w:r>
+      <w:r>
+        <w:rPr>
+          <w:rFonts w:ascii="Menlo Regular" w:hAnsi="Menlo Regular" w:cs="Menlo Regular"/>
+          <w:sz w:val="20"/>
+        </w:rPr>
+        <w:br/>
+      </w:r>
+      <w:r>
+        <w:rPr>
+          <w:rFonts w:ascii="Menlo Regular" w:hAnsi="Menlo Regular" w:cs="Menlo Regular"/>
+          <w:sz w:val="20"/>
+        </w:rPr>
+        <w:br/>
+      </w:r>
+      <w:r>
+        <w:rPr>
+          <w:rFonts w:cs="Menlo Regular"/>
+        </w:rPr>
+        <w:t>You should see:</w:t>
+      </w:r>
+      <w:r>
+        <w:rPr>
+          <w:rFonts w:ascii="Menlo Regular" w:hAnsi="Menlo Regular" w:cs="Menlo Regular"/>
+          <w:sz w:val="20"/>
+        </w:rPr>
+        <w:br/>
+      </w:r>
+      <w:r>
+        <w:rPr>
+          <w:rFonts w:ascii="Menlo Regular" w:hAnsi="Menlo Regular" w:cs="Menlo Regular"/>
+          <w:sz w:val="20"/>
+        </w:rPr>
+        <w:t>AWS Access Key ID [</w:t>
+      </w:r>
+      <w:r>
+        <w:rPr>
+          <w:rFonts w:ascii="Menlo Regular" w:hAnsi="Menlo Regular" w:cs="Menlo Regular"/>
+          <w:sz w:val="20"/>
+        </w:rPr>
+        <w:t>****************J3EA</w:t>
+      </w:r>
+      <w:r>
+        <w:rPr>
+          <w:rFonts w:ascii="Menlo Regular" w:hAnsi="Menlo Regular" w:cs="Menlo Regular"/>
+          <w:sz w:val="20"/>
+        </w:rPr>
+        <w:t>]:</w:t>
+      </w:r>
+      <w:r>
+        <w:t xml:space="preserve"> </w:t>
+      </w:r>
+      <w:r>
+        <w:br/>
       </w:r>
     </w:p>
     <w:p>
@@ -730,10 +1083,10 @@
         </w:numPr>
       </w:pPr>
       <w:r>
-        <w:t xml:space="preserve">Do the same </w:t>
-      </w:r>
-      <w:r>
-        <w:t>for the Secret Access Key</w:t>
+        <w:t>Copy the</w:t>
+      </w:r>
+      <w:r>
+        <w:t xml:space="preserve"> Access Key ID from the keyfile, and then hit Enter</w:t>
       </w:r>
     </w:p>
     <w:p>
@@ -745,13 +1098,11 @@
         </w:numPr>
       </w:pPr>
       <w:r>
-        <w:t xml:space="preserve">Set the default region to </w:t>
-      </w:r>
-      <w:r>
-        <w:rPr>
-          <w:b/>
-        </w:rPr>
-        <w:t>eu-west-1</w:t>
+        <w:lastRenderedPageBreak/>
+        <w:t xml:space="preserve">Do the same </w:t>
+      </w:r>
+      <w:r>
+        <w:t>for the Secret Access Key</w:t>
       </w:r>
     </w:p>
     <w:p>
@@ -761,24 +1112,22 @@
           <w:ilvl w:val="0"/>
           <w:numId w:val="9"/>
         </w:numPr>
+      </w:pPr>
+      <w:r>
+        <w:t xml:space="preserve">Set the default region to </w:t>
+      </w:r>
+      <w:r>
         <w:rPr>
           <w:b/>
         </w:rPr>
-      </w:pPr>
-      <w:r>
-        <w:t xml:space="preserve">Set the output to </w:t>
+        <w:t>eu-west-</w:t>
       </w:r>
       <w:r>
         <w:rPr>
           <w:b/>
         </w:rPr>
-        <w:t>json</w:t>
-      </w:r>
-    </w:p>
-    <w:p>
-      <w:pPr>
-        <w:pStyle w:val="ListParagraph"/>
-      </w:pPr>
+        <w:t>2</w:t>
+      </w:r>
     </w:p>
     <w:p>
       <w:pPr>
@@ -789,23 +1138,52 @@
         </w:numPr>
       </w:pPr>
       <w:r>
-        <w:br w:type="column"/>
-      </w:r>
+        <w:t xml:space="preserve">Set the output to </w:t>
+      </w:r>
+      <w:r>
+        <w:rPr>
+          <w:b/>
+        </w:rPr>
+        <w:t>json</w:t>
+      </w:r>
+      <w:r>
+        <w:t xml:space="preserve"> </w:t>
+      </w:r>
+    </w:p>
+    <w:p>
+      <w:pPr>
+        <w:pStyle w:val="ListParagraph"/>
+        <w:numPr>
+          <w:ilvl w:val="0"/>
+          <w:numId w:val="9"/>
+        </w:numPr>
+      </w:pPr>
+      <w:r>
+        <w:t>It should look something like this (but with your keys):</w:t>
+      </w:r>
+    </w:p>
+    <w:p>
+      <w:pPr>
+        <w:pStyle w:val="ListParagraph"/>
+        <w:numPr>
+          <w:ilvl w:val="0"/>
+          <w:numId w:val="9"/>
+        </w:numPr>
+      </w:pPr>
       <w:r>
         <w:rPr>
           <w:noProof/>
         </w:rPr>
-        <w:lastRenderedPageBreak/>
         <mc:AlternateContent>
           <mc:Choice Requires="wps">
             <w:drawing>
-              <wp:anchor distT="0" distB="0" distL="114300" distR="114300" simplePos="0" relativeHeight="251669504" behindDoc="0" locked="0" layoutInCell="1" allowOverlap="1" wp14:anchorId="00A7436A" wp14:editId="5E0F8C5F">
+              <wp:anchor distT="0" distB="0" distL="114300" distR="114300" simplePos="0" relativeHeight="251673600" behindDoc="0" locked="0" layoutInCell="1" allowOverlap="1" wp14:anchorId="5E5A5CEE" wp14:editId="4BAC032E">
                 <wp:simplePos x="0" y="0"/>
                 <wp:positionH relativeFrom="column">
                   <wp:posOffset>0</wp:posOffset>
                 </wp:positionH>
                 <wp:positionV relativeFrom="paragraph">
-                  <wp:posOffset>228600</wp:posOffset>
+                  <wp:posOffset>174625</wp:posOffset>
                 </wp:positionV>
                 <wp:extent cx="6057900" cy="685800"/>
                 <wp:effectExtent l="0" t="0" r="0" b="0"/>
@@ -831,7 +1209,7 @@
                         <a:effectLst/>
                         <a:extLst>
                           <a:ext uri="{C572A759-6A51-4108-AA02-DFA0A04FC94B}">
-                            <ma14:wrappingTextBoxFlag xmlns:ma14="http://schemas.microsoft.com/office/mac/drawingml/2011/main" xmlns:w="http://schemas.openxmlformats.org/wordprocessingml/2006/main" xmlns:w10="urn:schemas-microsoft-com:office:word" xmlns:v="urn:schemas-microsoft-com:vml" xmlns:o="urn:schemas-microsoft-com:office:office" xmlns:mv="urn:schemas-microsoft-com:mac:vml" xmlns:mo="http://schemas.microsoft.com/office/mac/office/2008/main" xmlns=""/>
+                            <ma14:wrappingTextBoxFlag xmlns="" xmlns:mo="http://schemas.microsoft.com/office/mac/office/2008/main" xmlns:mv="urn:schemas-microsoft-com:mac:vml" xmlns:o="urn:schemas-microsoft-com:office:office" xmlns:v="urn:schemas-microsoft-com:vml" xmlns:w10="urn:schemas-microsoft-com:office:word" xmlns:w="http://schemas.openxmlformats.org/wordprocessingml/2006/main" xmlns:ma14="http://schemas.microsoft.com/office/mac/drawingml/2011/main"/>
                           </a:ext>
                         </a:extLst>
                       </wps:spPr>
@@ -928,7 +1306,14 @@
                                 <w:rFonts w:ascii="Menlo Regular" w:hAnsi="Menlo Regular" w:cs="Menlo Regular"/>
                                 <w:sz w:val="18"/>
                               </w:rPr>
-                              <w:t>]: eu-west-1</w:t>
+                              <w:t>]: eu-west-</w:t>
+                            </w:r>
+                            <w:r>
+                              <w:rPr>
+                                <w:rFonts w:ascii="Menlo Regular" w:hAnsi="Menlo Regular" w:cs="Menlo Regular"/>
+                                <w:sz w:val="18"/>
+                              </w:rPr>
+                              <w:t>2</w:t>
                             </w:r>
                           </w:p>
                           <w:p>
@@ -972,11 +1357,11 @@
           </mc:Choice>
           <mc:Fallback>
             <w:pict>
-              <v:shapetype w14:anchorId="00A7436A" id="_x0000_t202" coordsize="21600,21600" o:spt="202" path="m,l,21600r21600,l21600,xe">
+              <v:shapetype w14:anchorId="5E5A5CEE" id="_x0000_t202" coordsize="21600,21600" o:spt="202" path="m,l,21600r21600,l21600,xe">
                 <v:stroke joinstyle="miter"/>
                 <v:path gradientshapeok="t" o:connecttype="rect"/>
               </v:shapetype>
-              <v:shape id="Text Box 11" o:spid="_x0000_s1026" type="#_x0000_t202" style="position:absolute;left:0;text-align:left;margin-left:0;margin-top:18pt;width:477pt;height:54pt;z-index:251669504;visibility:visible;mso-wrap-style:square;mso-width-percent:0;mso-wrap-distance-left:9pt;mso-wrap-distance-top:0;mso-wrap-distance-right:9pt;mso-wrap-distance-bottom:0;mso-position-horizontal:absolute;mso-position-horizontal-relative:text;mso-position-vertical:absolute;mso-position-vertical-relative:text;mso-width-percent:0;mso-width-relative:margin;v-text-anchor:top" o:gfxdata="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" filled="f" stroked="f">
+              <v:shape id="Text Box 11" o:spid="_x0000_s1026" type="#_x0000_t202" style="position:absolute;left:0;text-align:left;margin-left:0;margin-top:13.75pt;width:477pt;height:54pt;z-index:251673600;visibility:visible;mso-wrap-style:square;mso-width-percent:0;mso-wrap-distance-left:9pt;mso-wrap-distance-top:0;mso-wrap-distance-right:9pt;mso-wrap-distance-bottom:0;mso-position-horizontal:absolute;mso-position-horizontal-relative:text;mso-position-vertical:absolute;mso-position-vertical-relative:text;mso-width-percent:0;mso-width-relative:margin;v-text-anchor:top" o:gfxdata="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" filled="f" stroked="f">
                 <v:textbox>
                   <w:txbxContent>
                     <w:p>
@@ -1056,7 +1441,14 @@
                           <w:rFonts w:ascii="Menlo Regular" w:hAnsi="Menlo Regular" w:cs="Menlo Regular"/>
                           <w:sz w:val="18"/>
                         </w:rPr>
-                        <w:t>]: eu-west-1</w:t>
+                        <w:t>]: eu-west-</w:t>
+                      </w:r>
+                      <w:r>
+                        <w:rPr>
+                          <w:rFonts w:ascii="Menlo Regular" w:hAnsi="Menlo Regular" w:cs="Menlo Regular"/>
+                          <w:sz w:val="18"/>
+                        </w:rPr>
+                        <w:t>2</w:t>
                       </w:r>
                     </w:p>
                     <w:p>
@@ -1090,9 +1482,157 @@
         </mc:AlternateContent>
       </w:r>
       <w:r>
-        <w:t>It should like this (but with your keys):</w:t>
-      </w:r>
-      <w:r>
+        <w:t xml:space="preserve">Some applications also need these keys to be in your environment variables.  Use an editor (e.g. Atom) to create a bash script called </w:t>
+      </w:r>
+      <w:r>
+        <w:rPr>
+          <w:rFonts w:ascii="Menlo" w:hAnsi="Menlo" w:cs="Menlo"/>
+          <w:sz w:val="20"/>
+          <w:szCs w:val="20"/>
+        </w:rPr>
+        <w:t>awskeys</w:t>
+      </w:r>
+      <w:r>
+        <w:t xml:space="preserve"> as follows</w:t>
+      </w:r>
+    </w:p>
+    <w:p>
+      <w:pPr>
+        <w:pStyle w:val="ListParagraph"/>
+        <w:ind w:left="786"/>
+      </w:pPr>
+      <w:r>
+        <w:rPr>
+          <w:noProof/>
+        </w:rPr>
+        <w:drawing>
+          <wp:inline distT="0" distB="0" distL="0" distR="0" wp14:anchorId="05284332" wp14:editId="631BBDBB">
+            <wp:extent cx="2392070" cy="1101886"/>
+            <wp:effectExtent l="0" t="0" r="0" b="3175"/>
+            <wp:docPr id="12" name="Picture 12"/>
+            <wp:cNvGraphicFramePr>
+              <a:graphicFrameLocks xmlns:a="http://schemas.openxmlformats.org/drawingml/2006/main" noChangeAspect="1"/>
+            </wp:cNvGraphicFramePr>
+            <a:graphic xmlns:a="http://schemas.openxmlformats.org/drawingml/2006/main">
+              <a:graphicData uri="http://schemas.openxmlformats.org/drawingml/2006/picture">
+                <pic:pic xmlns:pic="http://schemas.openxmlformats.org/drawingml/2006/picture">
+                  <pic:nvPicPr>
+                    <pic:cNvPr id="12" name="Screenshot 2019-02-19 09.40.52.png"/>
+                    <pic:cNvPicPr/>
+                  </pic:nvPicPr>
+                  <pic:blipFill>
+                    <a:blip r:embed="rId11"/>
+                    <a:stretch>
+                      <a:fillRect/>
+                    </a:stretch>
+                  </pic:blipFill>
+                  <pic:spPr>
+                    <a:xfrm>
+                      <a:off x="0" y="0"/>
+                      <a:ext cx="2416867" cy="1113309"/>
+                    </a:xfrm>
+                    <a:prstGeom prst="rect">
+                      <a:avLst/>
+                    </a:prstGeom>
+                  </pic:spPr>
+                </pic:pic>
+              </a:graphicData>
+            </a:graphic>
+          </wp:inline>
+        </w:drawing>
+      </w:r>
+    </w:p>
+    <w:p>
+      <w:pPr>
+        <w:pStyle w:val="ListParagraph"/>
+        <w:ind w:left="786"/>
+      </w:pPr>
+    </w:p>
+    <w:p>
+      <w:pPr>
+        <w:pStyle w:val="ListParagraph"/>
+        <w:ind w:left="786"/>
+      </w:pPr>
+      <w:r>
+        <w:t>Make this script executable and r</w:t>
+      </w:r>
+      <w:r>
+        <w:t xml:space="preserve">un </w:t>
+      </w:r>
+      <w:r>
+        <w:t>i</w:t>
+      </w:r>
+      <w:r>
+        <w:t>t by typing at the command line:</w:t>
+      </w:r>
+    </w:p>
+    <w:p>
+      <w:pPr>
+        <w:pStyle w:val="ListParagraph"/>
+        <w:ind w:left="786"/>
+      </w:pPr>
+    </w:p>
+    <w:p>
+      <w:pPr>
+        <w:pStyle w:val="ListParagraph"/>
+        <w:ind w:left="786"/>
+        <w:rPr>
+          <w:rFonts w:ascii="Menlo" w:hAnsi="Menlo" w:cs="Menlo"/>
+          <w:sz w:val="20"/>
+          <w:szCs w:val="20"/>
+        </w:rPr>
+      </w:pPr>
+      <w:r>
+        <w:rPr>
+          <w:rFonts w:ascii="Menlo" w:hAnsi="Menlo" w:cs="Menlo"/>
+          <w:sz w:val="20"/>
+          <w:szCs w:val="20"/>
+        </w:rPr>
+        <w:t>$chmod u+x awskeys</w:t>
+      </w:r>
+    </w:p>
+    <w:p>
+      <w:pPr>
+        <w:pStyle w:val="ListParagraph"/>
+        <w:ind w:left="786"/>
+        <w:rPr>
+          <w:rFonts w:ascii="Menlo" w:hAnsi="Menlo" w:cs="Menlo"/>
+          <w:sz w:val="20"/>
+          <w:szCs w:val="20"/>
+        </w:rPr>
+      </w:pPr>
+      <w:r>
+        <w:rPr>
+          <w:rFonts w:ascii="Menlo" w:hAnsi="Menlo" w:cs="Menlo"/>
+          <w:sz w:val="20"/>
+          <w:szCs w:val="20"/>
+        </w:rPr>
+        <w:t>$</w:t>
+      </w:r>
+      <w:proofErr w:type="gramStart"/>
+      <w:r>
+        <w:rPr>
+          <w:rFonts w:ascii="Menlo" w:hAnsi="Menlo" w:cs="Menlo"/>
+          <w:sz w:val="20"/>
+          <w:szCs w:val="20"/>
+        </w:rPr>
+        <w:t>source .</w:t>
+      </w:r>
+      <w:proofErr w:type="gramEnd"/>
+      <w:r>
+        <w:rPr>
+          <w:rFonts w:ascii="Menlo" w:hAnsi="Menlo" w:cs="Menlo"/>
+          <w:sz w:val="20"/>
+          <w:szCs w:val="20"/>
+        </w:rPr>
+        <w:t>/awskeys</w:t>
+      </w:r>
+      <w:r>
+        <w:rPr>
+          <w:rFonts w:ascii="Menlo" w:hAnsi="Menlo" w:cs="Menlo"/>
+          <w:sz w:val="20"/>
+          <w:szCs w:val="20"/>
+        </w:rPr>
         <w:br/>
       </w:r>
     </w:p>
@@ -1105,7 +1645,49 @@
         </w:numPr>
       </w:pPr>
       <w:r>
-        <w:t xml:space="preserve">These keys allow applications to interact with Amazon AWS on your behalf. </w:t>
+        <w:t xml:space="preserve">In addition to these “Access Keys”, we also need an SSH key to continue. </w:t>
+      </w:r>
+      <w:r>
+        <w:br/>
+        <w:t xml:space="preserve">If you successfully completed the pre-course Amazon lab, </w:t>
+      </w:r>
+      <w:r>
+        <w:br/>
+        <w:t xml:space="preserve">you should have a file </w:t>
+      </w:r>
+      <w:r>
+        <w:rPr>
+          <w:rFonts w:ascii="Menlo Regular" w:hAnsi="Menlo Regular" w:cs="Menlo Regular"/>
+          <w:sz w:val="20"/>
+        </w:rPr>
+        <w:t>~</w:t>
+      </w:r>
+      <w:proofErr w:type="gramStart"/>
+      <w:r>
+        <w:rPr>
+          <w:rFonts w:ascii="Menlo Regular" w:hAnsi="Menlo Regular" w:cs="Menlo Regular"/>
+          <w:sz w:val="20"/>
+        </w:rPr>
+        <w:t>/keys/bigkp.pem</w:t>
+      </w:r>
+      <w:r>
+        <w:rPr>
+          <w:sz w:val="20"/>
+        </w:rPr>
+        <w:t xml:space="preserve"> </w:t>
+      </w:r>
+      <w:r>
+        <w:t>.</w:t>
+      </w:r>
+      <w:proofErr w:type="gramEnd"/>
+      <w:r>
+        <w:t xml:space="preserve"> If not, </w:t>
+      </w:r>
+      <w:r>
+        <w:t xml:space="preserve">look at the pre-course instructions or </w:t>
+      </w:r>
+      <w:r>
+        <w:t>grab one of the instructors to help you create one.</w:t>
       </w:r>
       <w:r>
         <w:br/>
@@ -1120,47 +1702,28 @@
         </w:numPr>
       </w:pPr>
       <w:r>
-        <w:t xml:space="preserve">In addition to these “Access Keys”, we also need an SSH key to continue. </w:t>
-      </w:r>
-      <w:r>
-        <w:br/>
-        <w:t xml:space="preserve">If you successfully completed the pre-course Amazon lab, </w:t>
-      </w:r>
-      <w:r>
-        <w:br/>
-        <w:t xml:space="preserve">you should have a file </w:t>
-      </w:r>
-      <w:r>
-        <w:rPr>
-          <w:rFonts w:ascii="Menlo Regular" w:hAnsi="Menlo Regular" w:cs="Menlo Regular"/>
-          <w:sz w:val="20"/>
-        </w:rPr>
-        <w:t>~</w:t>
-      </w:r>
-      <w:proofErr w:type="gramStart"/>
-      <w:r>
-        <w:rPr>
-          <w:rFonts w:ascii="Menlo Regular" w:hAnsi="Menlo Regular" w:cs="Menlo Regular"/>
-          <w:sz w:val="20"/>
-        </w:rPr>
-        <w:t>/keys/bigkp.pem</w:t>
-      </w:r>
-      <w:r>
-        <w:rPr>
-          <w:sz w:val="20"/>
-        </w:rPr>
-        <w:t xml:space="preserve"> </w:t>
-      </w:r>
-      <w:r>
-        <w:t>.</w:t>
-      </w:r>
-      <w:proofErr w:type="gramEnd"/>
-      <w:r>
-        <w:t xml:space="preserve"> If not, grab one of the instructors to help you create one.</w:t>
-      </w:r>
-      <w:r>
-        <w:br/>
-      </w:r>
+        <w:t xml:space="preserve">There is a project from the creators of Spark to run it in EC2, but it is not very good! Instead we will use a tool called </w:t>
+      </w:r>
+      <w:r>
+        <w:rPr>
+          <w:b/>
+        </w:rPr>
+        <w:t>flintrock</w:t>
+      </w:r>
+      <w:r>
+        <w:rPr>
+          <w:b/>
+        </w:rPr>
+        <w:t>,</w:t>
+      </w:r>
+      <w:r>
+        <w:t xml:space="preserve"> which can configure Spark clusters in AWS for you.</w:t>
+      </w:r>
+    </w:p>
+    <w:p>
+      <w:pPr>
+        <w:pStyle w:val="ListParagraph"/>
+      </w:pPr>
     </w:p>
     <w:p>
       <w:pPr>
@@ -1171,38 +1734,6 @@
         </w:numPr>
       </w:pPr>
       <w:r>
-        <w:t xml:space="preserve">There is a project from the creators of Spark to run it in EC2, but it is not very good! Instead we will use a tool called </w:t>
-      </w:r>
-      <w:r>
-        <w:rPr>
-          <w:b/>
-        </w:rPr>
-        <w:t>flintrock</w:t>
-      </w:r>
-      <w:r>
-        <w:rPr>
-          <w:b/>
-        </w:rPr>
-        <w:t>,</w:t>
-      </w:r>
-      <w:r>
-        <w:t xml:space="preserve"> which can configure Spark clusters in AWS for you.</w:t>
-      </w:r>
-    </w:p>
-    <w:p>
-      <w:pPr>
-        <w:pStyle w:val="ListParagraph"/>
-      </w:pPr>
-    </w:p>
-    <w:p>
-      <w:pPr>
-        <w:pStyle w:val="ListParagraph"/>
-        <w:numPr>
-          <w:ilvl w:val="0"/>
-          <w:numId w:val="9"/>
-        </w:numPr>
-      </w:pPr>
-      <w:r>
         <w:t xml:space="preserve">Before we can use flintrock, you need to modify the config file for flintrock so that it uses your own keys.  </w:t>
       </w:r>
       <w:r>
@@ -1229,6 +1760,7 @@
         <w:pStyle w:val="ListParagraph"/>
       </w:pPr>
       <w:r>
+        <w:lastRenderedPageBreak/>
         <w:t>It will look something like:</w:t>
       </w:r>
       <w:r>
@@ -1256,7 +1788,7 @@
                     </pic:cNvPicPr>
                   </pic:nvPicPr>
                   <pic:blipFill>
-                    <a:blip r:embed="rId10">
+                    <a:blip r:embed="rId12">
                       <a:extLst>
                         <a:ext uri="{28A0092B-C50C-407E-A947-70E740481C1C}">
                           <a14:useLocalDpi xmlns:a14="http://schemas.microsoft.com/office/drawing/2010/main" val="0"/>
@@ -1327,37 +1859,37 @@
         <w:pStyle w:val="ListParagraph"/>
       </w:pPr>
       <w:r>
+        <w:t>~/BigData/code_jw/flintrock-config/config.yaml</w:t>
+      </w:r>
+      <w:r>
+        <w:br/>
+      </w:r>
+    </w:p>
+    <w:p>
+      <w:pPr>
+        <w:pStyle w:val="ListParagraph"/>
+      </w:pPr>
+      <w:r>
+        <w:t>It should look like:</w:t>
+      </w:r>
+    </w:p>
+    <w:p>
+      <w:pPr>
+        <w:pStyle w:val="ListParagraph"/>
+      </w:pPr>
+      <w:r>
         <w:lastRenderedPageBreak/>
-        <w:t>~/BigData/code_jw/flintrock-config/flintrock-config.yaml</w:t>
-      </w:r>
-      <w:r>
         <w:br/>
       </w:r>
-    </w:p>
-    <w:p>
-      <w:pPr>
-        <w:pStyle w:val="ListParagraph"/>
-      </w:pPr>
-      <w:r>
-        <w:t>It should look like:</w:t>
-      </w:r>
-    </w:p>
-    <w:p>
-      <w:pPr>
-        <w:pStyle w:val="ListParagraph"/>
-      </w:pPr>
-      <w:r>
-        <w:br/>
-      </w:r>
       <w:r>
         <w:rPr>
           <w:noProof/>
         </w:rPr>
         <w:drawing>
-          <wp:inline distT="0" distB="0" distL="0" distR="0" wp14:anchorId="1D7B4E63" wp14:editId="326CA871">
-            <wp:extent cx="5270500" cy="3941445"/>
+          <wp:inline distT="0" distB="0" distL="0" distR="0" wp14:anchorId="7A192253" wp14:editId="7D4443C4">
+            <wp:extent cx="5270500" cy="4029710"/>
             <wp:effectExtent l="0" t="0" r="0" b="0"/>
-            <wp:docPr id="1" name="Picture 1"/>
+            <wp:docPr id="14" name="Picture 14"/>
             <wp:cNvGraphicFramePr>
               <a:graphicFrameLocks xmlns:a="http://schemas.openxmlformats.org/drawingml/2006/main" noChangeAspect="1"/>
             </wp:cNvGraphicFramePr>
@@ -1365,11 +1897,11 @@
               <a:graphicData uri="http://schemas.openxmlformats.org/drawingml/2006/picture">
                 <pic:pic xmlns:pic="http://schemas.openxmlformats.org/drawingml/2006/picture">
                   <pic:nvPicPr>
-                    <pic:cNvPr id="1" name="Screenshot 2019-02-16 10.50.05.png"/>
+                    <pic:cNvPr id="14" name="Screenshot 2019-02-19 09.47.20.png"/>
                     <pic:cNvPicPr/>
                   </pic:nvPicPr>
                   <pic:blipFill>
-                    <a:blip r:embed="rId11"/>
+                    <a:blip r:embed="rId13"/>
                     <a:stretch>
                       <a:fillRect/>
                     </a:stretch>
@@ -1377,7 +1909,7 @@
                   <pic:spPr>
                     <a:xfrm>
                       <a:off x="0" y="0"/>
-                      <a:ext cx="5270500" cy="3941445"/>
+                      <a:ext cx="5270500" cy="4029710"/>
                     </a:xfrm>
                     <a:prstGeom prst="rect">
                       <a:avLst/>
@@ -1395,15 +1927,19 @@
         <w:pStyle w:val="ListParagraph"/>
       </w:pPr>
       <w:r>
-        <w:t>This is modified in a couple of ways. Firstly, it gives the Ireland region and AMI files. Secondly, there is an “instance-profile-name”. This is a</w:t>
-      </w:r>
-      <w:r>
-        <w:t>n</w:t>
-      </w:r>
-      <w:bookmarkStart w:id="0" w:name="_GoBack"/>
-      <w:bookmarkEnd w:id="0"/>
-      <w:r>
-        <w:t xml:space="preserve"> AWS feature that gives the running VM access to other APIs - in this case S3.</w:t>
+        <w:t xml:space="preserve">This is modified in a couple of ways. Firstly, it gives the </w:t>
+      </w:r>
+      <w:r>
+        <w:t>London</w:t>
+      </w:r>
+      <w:r>
+        <w:t xml:space="preserve"> region and </w:t>
+      </w:r>
+      <w:r>
+        <w:t>AMI (Amazon Machine Image) that is available in that region</w:t>
+      </w:r>
+      <w:r>
+        <w:t xml:space="preserve">.  This do change from time to time, so it is worth checking what instances are available from the AWS console.  The instance-type should also match the type given by for the AMI in the console.  </w:t>
       </w:r>
     </w:p>
     <w:p>
@@ -1539,7 +2075,7 @@
                         <a:effectLst/>
                         <a:extLst>
                           <a:ext uri="{C572A759-6A51-4108-AA02-DFA0A04FC94B}">
-                            <ma14:wrappingTextBoxFlag xmlns:ma14="http://schemas.microsoft.com/office/mac/drawingml/2011/main" xmlns:w="http://schemas.openxmlformats.org/wordprocessingml/2006/main" xmlns:w10="urn:schemas-microsoft-com:office:word" xmlns:v="urn:schemas-microsoft-com:vml" xmlns:o="urn:schemas-microsoft-com:office:office" xmlns:mv="urn:schemas-microsoft-com:mac:vml" xmlns:mo="http://schemas.microsoft.com/office/mac/office/2008/main" xmlns=""/>
+                            <ma14:wrappingTextBoxFlag xmlns="" xmlns:mo="http://schemas.microsoft.com/office/mac/office/2008/main" xmlns:mv="urn:schemas-microsoft-com:mac:vml" xmlns:o="urn:schemas-microsoft-com:office:office" xmlns:v="urn:schemas-microsoft-com:vml" xmlns:w10="urn:schemas-microsoft-com:office:word" xmlns:w="http://schemas.openxmlformats.org/wordprocessingml/2006/main" xmlns:ma14="http://schemas.microsoft.com/office/mac/drawingml/2011/main"/>
                           </a:ext>
                         </a:extLst>
                       </wps:spPr>
@@ -2108,11 +2644,7 @@
       <w:r>
         <w:t>:</w:t>
       </w:r>
-      <w:r>
-        <w:br/>
-      </w:r>
-    </w:p>
-    <w:p/>
+    </w:p>
     <w:p>
       <w:pPr>
         <w:pStyle w:val="ListParagraph"/>
@@ -2162,12 +2694,11 @@
           <w:ilvl w:val="0"/>
           <w:numId w:val="9"/>
         </w:numPr>
-      </w:pPr>
-      <w:r>
-        <w:br w:type="column"/>
-      </w:r>
-      <w:r>
-        <w:lastRenderedPageBreak/>
+        <w:rPr>
+          <w:rFonts w:ascii="Menlo Regular" w:hAnsi="Menlo Regular" w:cs="Menlo Regular"/>
+        </w:rPr>
+      </w:pPr>
+      <w:r>
         <w:t xml:space="preserve">Change the URL so that instead of loading the data from the local filesystem, it reaches out to S3 to do it: </w:t>
       </w:r>
       <w:r>
@@ -2203,7 +2734,7 @@
           <w:sz w:val="20"/>
           <w:szCs w:val="29"/>
         </w:rPr>
-        <w:t xml:space="preserve">'s3a://oxclo-wind/2015/*' </w:t>
+        <w:t>'s3a://</w:t>
       </w:r>
       <w:r>
         <w:rPr>
@@ -2211,6 +2742,240 @@
           <w:color w:val="000000"/>
           <w:sz w:val="20"/>
           <w:szCs w:val="29"/>
+        </w:rPr>
+        <w:t>discnet-big/</w:t>
+      </w:r>
+      <w:r>
+        <w:rPr>
+          <w:rFonts w:ascii="Menlo Regular" w:hAnsi="Menlo Regular" w:cs="Menlo Regular"/>
+          <w:color w:val="000000"/>
+          <w:sz w:val="20"/>
+          <w:szCs w:val="29"/>
+        </w:rPr>
+        <w:t xml:space="preserve">wind2015/*' </w:t>
+      </w:r>
+    </w:p>
+    <w:p>
+      <w:pPr>
+        <w:rPr>
+          <w:rFonts w:ascii="Menlo Regular" w:hAnsi="Menlo Regular" w:cs="Menlo Regular"/>
+          <w:color w:val="000000"/>
+          <w:sz w:val="20"/>
+          <w:szCs w:val="29"/>
+        </w:rPr>
+      </w:pPr>
+    </w:p>
+    <w:p>
+      <w:pPr>
+        <w:ind w:left="786"/>
+        <w:rPr>
+          <w:rFonts w:cs="Menlo Regular"/>
+          <w:color w:val="000000"/>
+        </w:rPr>
+      </w:pPr>
+      <w:r>
+        <w:rPr>
+          <w:rFonts w:cs="Menlo Regular"/>
+          <w:color w:val="000000"/>
+        </w:rPr>
+        <w:t xml:space="preserve">This is a public </w:t>
+      </w:r>
+      <w:r>
+        <w:rPr>
+          <w:rFonts w:cs="Menlo Regular"/>
+          <w:color w:val="000000"/>
+        </w:rPr>
+        <w:t>S</w:t>
+      </w:r>
+      <w:r>
+        <w:rPr>
+          <w:rFonts w:cs="Menlo Regular"/>
+          <w:color w:val="000000"/>
+        </w:rPr>
+        <w:t xml:space="preserve">3 bucket I have created </w:t>
+      </w:r>
+      <w:r>
+        <w:rPr>
+          <w:rFonts w:cs="Menlo Regular"/>
+          <w:color w:val="000000"/>
+        </w:rPr>
+        <w:t xml:space="preserve">to store the date.  </w:t>
+      </w:r>
+      <w:proofErr w:type="gramStart"/>
+      <w:r>
+        <w:rPr>
+          <w:rFonts w:cs="Menlo Regular"/>
+          <w:color w:val="000000"/>
+        </w:rPr>
+        <w:t>Alternatively</w:t>
+      </w:r>
+      <w:proofErr w:type="gramEnd"/>
+      <w:r>
+        <w:rPr>
+          <w:rFonts w:cs="Menlo Regular"/>
+          <w:color w:val="000000"/>
+        </w:rPr>
+        <w:t xml:space="preserve"> you can upload the data to your own </w:t>
+      </w:r>
+      <w:r>
+        <w:rPr>
+          <w:rFonts w:cs="Menlo Regular"/>
+          <w:color w:val="000000"/>
+        </w:rPr>
+        <w:t>S</w:t>
+      </w:r>
+      <w:r>
+        <w:rPr>
+          <w:rFonts w:cs="Menlo Regular"/>
+          <w:color w:val="000000"/>
+        </w:rPr>
+        <w:t>3 bucket using the aws client as follows:</w:t>
+      </w:r>
+    </w:p>
+    <w:p>
+      <w:pPr>
+        <w:ind w:left="786"/>
+        <w:rPr>
+          <w:rFonts w:cs="Menlo Regular"/>
+          <w:color w:val="000000"/>
+        </w:rPr>
+      </w:pPr>
+    </w:p>
+    <w:p>
+      <w:pPr>
+        <w:ind w:left="786"/>
+        <w:rPr>
+          <w:rFonts w:ascii="Menlo" w:hAnsi="Menlo" w:cs="Menlo"/>
+          <w:color w:val="000000"/>
+          <w:sz w:val="20"/>
+          <w:szCs w:val="20"/>
+        </w:rPr>
+      </w:pPr>
+      <w:r>
+        <w:rPr>
+          <w:rFonts w:cs="Menlo Regular"/>
+          <w:color w:val="000000"/>
+        </w:rPr>
+        <w:t>$</w:t>
+      </w:r>
+      <w:r>
+        <w:rPr>
+          <w:rFonts w:ascii="Menlo" w:hAnsi="Menlo" w:cs="Menlo"/>
+          <w:color w:val="000000"/>
+          <w:sz w:val="20"/>
+          <w:szCs w:val="20"/>
+        </w:rPr>
+        <w:t xml:space="preserve">cd </w:t>
+      </w:r>
+      <w:r>
+        <w:rPr>
+          <w:rFonts w:ascii="Menlo" w:hAnsi="Menlo" w:cs="Menlo"/>
+          <w:color w:val="000000"/>
+          <w:sz w:val="20"/>
+          <w:szCs w:val="20"/>
+        </w:rPr>
+        <w:t>~/BigData/datafiles/wind/2015</w:t>
+      </w:r>
+    </w:p>
+    <w:p>
+      <w:pPr>
+        <w:ind w:left="786"/>
+        <w:rPr>
+          <w:rFonts w:ascii="Menlo" w:hAnsi="Menlo" w:cs="Menlo"/>
+          <w:color w:val="000000"/>
+          <w:sz w:val="20"/>
+          <w:szCs w:val="20"/>
+        </w:rPr>
+      </w:pPr>
+      <w:r>
+        <w:rPr>
+          <w:rFonts w:ascii="Menlo" w:hAnsi="Menlo" w:cs="Menlo"/>
+          <w:color w:val="000000"/>
+          <w:sz w:val="20"/>
+          <w:szCs w:val="20"/>
+        </w:rPr>
+        <w:t>$aws s3 mb s3://my_bucket_name</w:t>
+      </w:r>
+    </w:p>
+    <w:p>
+      <w:pPr>
+        <w:ind w:left="786"/>
+        <w:rPr>
+          <w:rFonts w:ascii="Menlo" w:hAnsi="Menlo" w:cs="Menlo"/>
+          <w:color w:val="000000"/>
+          <w:sz w:val="20"/>
+          <w:szCs w:val="20"/>
+        </w:rPr>
+      </w:pPr>
+      <w:r>
+        <w:rPr>
+          <w:rFonts w:ascii="Menlo" w:hAnsi="Menlo" w:cs="Menlo"/>
+          <w:color w:val="000000"/>
+          <w:sz w:val="20"/>
+          <w:szCs w:val="20"/>
+        </w:rPr>
+        <w:t>$aws s3 cp ./*.csv s3://my_bucket_name</w:t>
+      </w:r>
+    </w:p>
+    <w:p>
+      <w:pPr>
+        <w:ind w:left="786"/>
+        <w:rPr>
+          <w:rFonts w:cs="Menlo Regular"/>
+          <w:color w:val="000000"/>
+        </w:rPr>
+      </w:pPr>
+    </w:p>
+    <w:p>
+      <w:pPr>
+        <w:ind w:left="786"/>
+        <w:rPr>
+          <w:rFonts w:cs="Menlo Regular"/>
+          <w:color w:val="000000"/>
+        </w:rPr>
+      </w:pPr>
+      <w:r>
+        <w:rPr>
+          <w:rFonts w:cs="Menlo Regular"/>
+          <w:color w:val="000000"/>
+        </w:rPr>
+        <w:t>You then just need to read from ‘</w:t>
+      </w:r>
+      <w:r>
+        <w:rPr>
+          <w:rFonts w:ascii="Menlo" w:hAnsi="Menlo" w:cs="Menlo"/>
+          <w:color w:val="000000"/>
+          <w:sz w:val="20"/>
+          <w:szCs w:val="20"/>
+        </w:rPr>
+        <w:t>s3a://my_bucket_name’</w:t>
+      </w:r>
+    </w:p>
+    <w:p>
+      <w:pPr>
+        <w:ind w:left="786"/>
+        <w:rPr>
+          <w:rFonts w:cs="Menlo Regular"/>
+        </w:rPr>
+      </w:pPr>
+      <w:r>
+        <w:rPr>
+          <w:rFonts w:cs="Menlo Regular"/>
+          <w:color w:val="000000"/>
+        </w:rPr>
+        <w:t>Note that bucket names on S3 need to be globally unique so you will have to call it something more distinctive than my_bucket_name!</w:t>
+      </w:r>
+      <w:r>
+        <w:rPr>
+          <w:rFonts w:cs="Menlo Regular"/>
+          <w:color w:val="000000"/>
+        </w:rPr>
+        <w:tab/>
+      </w:r>
+      <w:r>
+        <w:rPr>
+          <w:rFonts w:cs="Menlo Regular"/>
+          <w:color w:val="000000"/>
         </w:rPr>
         <w:br/>
       </w:r>
@@ -2224,7 +2989,16 @@
         </w:numPr>
       </w:pPr>
       <w:r>
-        <w:t xml:space="preserve">Delete the first two lines (import findspark and </w:t>
+        <w:t>In wind-s3.py, d</w:t>
+      </w:r>
+      <w:r>
+        <w:t xml:space="preserve">elete </w:t>
+      </w:r>
+      <w:r>
+        <w:t xml:space="preserve">or comment </w:t>
+      </w:r>
+      <w:r>
+        <w:t xml:space="preserve">the first two lines (import findspark and </w:t>
       </w:r>
       <w:proofErr w:type="gramStart"/>
       <w:r>
@@ -2272,6 +3046,7 @@
         <w:br/>
       </w:r>
       <w:r>
+        <w:lastRenderedPageBreak/>
         <w:br/>
       </w:r>
       <w:r>
@@ -2279,28 +3054,30 @@
           <w:rFonts w:ascii="Menlo Regular" w:hAnsi="Menlo Regular" w:cs="Menlo Regular"/>
           <w:sz w:val="20"/>
         </w:rPr>
-        <w:t>flintrock copy-file big wind-s3.py /home/ec2-user/wind-s3.py</w:t>
-      </w:r>
-    </w:p>
-    <w:p/>
-    <w:p>
-      <w:pPr>
-        <w:pStyle w:val="ListParagraph"/>
-      </w:pPr>
-      <w:r>
-        <w:br/>
-      </w:r>
-      <w:r>
-        <w:br/>
-      </w:r>
-    </w:p>
-    <w:p>
-      <w:pPr>
-        <w:pStyle w:val="ListParagraph"/>
-      </w:pPr>
-      <w:r>
-        <w:br w:type="column"/>
-      </w:r>
+        <w:t xml:space="preserve">flintrock copy-file big </w:t>
+      </w:r>
+      <w:r>
+        <w:rPr>
+          <w:rFonts w:ascii="Menlo Regular" w:hAnsi="Menlo Regular" w:cs="Menlo Regular"/>
+          <w:sz w:val="20"/>
+        </w:rPr>
+        <w:t>~/sql/</w:t>
+      </w:r>
+      <w:r>
+        <w:rPr>
+          <w:rFonts w:ascii="Menlo Regular" w:hAnsi="Menlo Regular" w:cs="Menlo Regular"/>
+          <w:sz w:val="20"/>
+        </w:rPr>
+        <w:t>wind-s3.py /home/ec2-user/</w:t>
+      </w:r>
+    </w:p>
+    <w:p>
+      <w:pPr>
+        <w:rPr>
+          <w:rFonts w:ascii="Menlo Regular" w:hAnsi="Menlo Regular" w:cs="Menlo Regular"/>
+          <w:sz w:val="20"/>
+        </w:rPr>
+      </w:pPr>
     </w:p>
     <w:p>
       <w:pPr>
@@ -2309,7 +3086,54 @@
           <w:ilvl w:val="0"/>
           <w:numId w:val="9"/>
         </w:numPr>
-      </w:pPr>
+        <w:rPr>
+          <w:rFonts w:cs="Menlo Regular"/>
+        </w:rPr>
+      </w:pPr>
+      <w:r>
+        <w:rPr>
+          <w:rFonts w:cs="Menlo Regular"/>
+        </w:rPr>
+        <w:t>We also ne</w:t>
+      </w:r>
+      <w:r>
+        <w:rPr>
+          <w:rFonts w:cs="Menlo Regular"/>
+        </w:rPr>
+        <w:t>ed to copy the AWS access keys to the cluster so that the cluster can access S3 storage</w:t>
+      </w:r>
+    </w:p>
+    <w:p>
+      <w:pPr>
+        <w:ind w:left="426" w:firstLine="294"/>
+        <w:rPr>
+          <w:rFonts w:ascii="Menlo Regular" w:hAnsi="Menlo Regular" w:cs="Menlo Regular"/>
+          <w:sz w:val="20"/>
+        </w:rPr>
+      </w:pPr>
+      <w:r>
+        <w:rPr>
+          <w:rFonts w:ascii="Menlo Regular" w:hAnsi="Menlo Regular" w:cs="Menlo Regular"/>
+          <w:sz w:val="20"/>
+        </w:rPr>
+        <w:t xml:space="preserve">flintrock copy-file big </w:t>
+      </w:r>
+      <w:r>
+        <w:rPr>
+          <w:rFonts w:ascii="Menlo Regular" w:hAnsi="Menlo Regular" w:cs="Menlo Regular"/>
+          <w:sz w:val="20"/>
+        </w:rPr>
+        <w:t>~/awskeys</w:t>
+      </w:r>
+      <w:r>
+        <w:rPr>
+          <w:rFonts w:ascii="Menlo Regular" w:hAnsi="Menlo Regular" w:cs="Menlo Regular"/>
+          <w:sz w:val="20"/>
+        </w:rPr>
+        <w:t xml:space="preserve"> /home/ec2-user/</w:t>
+      </w:r>
+    </w:p>
+    <w:p>
       <w:r>
         <w:rPr>
           <w:noProof/>
@@ -2317,7 +3141,7 @@
         <mc:AlternateContent>
           <mc:Choice Requires="wps">
             <w:drawing>
-              <wp:anchor distT="0" distB="0" distL="114300" distR="114300" simplePos="0" relativeHeight="251661312" behindDoc="0" locked="0" layoutInCell="1" allowOverlap="1" wp14:anchorId="1CDA5B5B" wp14:editId="0D63557C">
+              <wp:anchor distT="0" distB="0" distL="114300" distR="114300" simplePos="0" relativeHeight="251671552" behindDoc="0" locked="0" layoutInCell="1" allowOverlap="1" wp14:anchorId="3F02938C" wp14:editId="60E3448A">
                 <wp:simplePos x="0" y="0"/>
                 <wp:positionH relativeFrom="column">
                   <wp:posOffset>571500</wp:posOffset>
@@ -2349,7 +3173,7 @@
                         <a:effectLst/>
                         <a:extLst>
                           <a:ext uri="{C572A759-6A51-4108-AA02-DFA0A04FC94B}">
-                            <ma14:wrappingTextBoxFlag xmlns:ma14="http://schemas.microsoft.com/office/mac/drawingml/2011/main" xmlns:w="http://schemas.openxmlformats.org/wordprocessingml/2006/main" xmlns:w10="urn:schemas-microsoft-com:office:word" xmlns:v="urn:schemas-microsoft-com:vml" xmlns:o="urn:schemas-microsoft-com:office:office" xmlns:mv="urn:schemas-microsoft-com:mac:vml" xmlns:mo="http://schemas.microsoft.com/office/mac/office/2008/main" xmlns=""/>
+                            <ma14:wrappingTextBoxFlag xmlns="" xmlns:mo="http://schemas.microsoft.com/office/mac/office/2008/main" xmlns:mv="urn:schemas-microsoft-com:mac:vml" xmlns:o="urn:schemas-microsoft-com:office:office" xmlns:v="urn:schemas-microsoft-com:vml" xmlns:w10="urn:schemas-microsoft-com:office:word" xmlns:w="http://schemas.openxmlformats.org/wordprocessingml/2006/main" xmlns:ma14="http://schemas.microsoft.com/office/mac/drawingml/2011/main"/>
                           </a:ext>
                         </a:extLst>
                       </wps:spPr>
@@ -2607,7 +3431,7 @@
           </mc:Choice>
           <mc:Fallback>
             <w:pict>
-              <v:shape w14:anchorId="1CDA5B5B" id="Text Box 4" o:spid="_x0000_s1028" type="#_x0000_t202" style="position:absolute;left:0;text-align:left;margin-left:45pt;margin-top:79.85pt;width:5in;height:153pt;z-index:251661312;visibility:visible;mso-wrap-style:square;mso-height-percent:0;mso-wrap-distance-left:9pt;mso-wrap-distance-top:0;mso-wrap-distance-right:9pt;mso-wrap-distance-bottom:0;mso-position-horizontal:absolute;mso-position-horizontal-relative:text;mso-position-vertical:absolute;mso-position-vertical-relative:text;mso-height-percent:0;mso-height-relative:margin;v-text-anchor:top" o:gfxdata="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" filled="f" stroked="f">
+              <v:shape w14:anchorId="3F02938C" id="Text Box 4" o:spid="_x0000_s1028" type="#_x0000_t202" style="position:absolute;margin-left:45pt;margin-top:79.85pt;width:5in;height:153pt;z-index:251671552;visibility:visible;mso-wrap-style:square;mso-height-percent:0;mso-wrap-distance-left:9pt;mso-wrap-distance-top:0;mso-wrap-distance-right:9pt;mso-wrap-distance-bottom:0;mso-position-horizontal:absolute;mso-position-horizontal-relative:text;mso-position-vertical:absolute;mso-position-vertical-relative:text;mso-height-percent:0;mso-height-relative:margin;v-text-anchor:top" o:gfxdata="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" filled="f" stroked="f">
                 <v:textbox>
                   <w:txbxContent>
                     <w:p>
@@ -2837,17 +3661,17 @@
           </mc:Fallback>
         </mc:AlternateContent>
       </w:r>
-      <w:r>
-        <w:rPr>
-          <w:noProof/>
-        </w:rPr>
-        <w:t xml:space="preserve"> </w:t>
-      </w:r>
-      <w:r>
-        <w:t>Let</w:t>
-      </w:r>
-      <w:r>
-        <w:t>’s login to the master (all one line):</w:t>
+    </w:p>
+    <w:p>
+      <w:pPr>
+        <w:pStyle w:val="ListParagraph"/>
+        <w:numPr>
+          <w:ilvl w:val="0"/>
+          <w:numId w:val="9"/>
+        </w:numPr>
+      </w:pPr>
+      <w:r>
+        <w:t>Let’s login to the master (all one line):</w:t>
       </w:r>
       <w:r>
         <w:br/>
@@ -2862,30 +3686,42 @@
           <w:sz w:val="22"/>
           <w:szCs w:val="22"/>
         </w:rPr>
-        <w:t xml:space="preserve">flintrock login </w:t>
-      </w:r>
-      <w:r>
-        <w:rPr>
-          <w:rFonts w:ascii="Menlo Regular" w:hAnsi="Menlo Regular" w:cs="Menlo Regular"/>
-          <w:color w:val="000000"/>
-          <w:sz w:val="22"/>
-          <w:szCs w:val="22"/>
-        </w:rPr>
-        <w:t>big</w:t>
+        <w:t>flintrock login big</w:t>
       </w:r>
       <w:r>
         <w:br/>
-        <w:t>You see</w:t>
-      </w:r>
-      <w:r>
-        <w:t xml:space="preserve"> something like</w:t>
-      </w:r>
-      <w:r>
-        <w:t>:</w:t>
+        <w:t>You see something like:</w:t>
       </w:r>
       <w:r>
         <w:br/>
       </w:r>
+    </w:p>
+    <w:p>
+      <w:pPr>
+        <w:pStyle w:val="ListParagraph"/>
+        <w:ind w:left="786"/>
+      </w:pPr>
+      <w:r>
+        <w:t xml:space="preserve">This basically </w:t>
+      </w:r>
+      <w:r>
+        <w:t xml:space="preserve">has </w:t>
+      </w:r>
+      <w:r>
+        <w:t>just SSH’</w:t>
+      </w:r>
+      <w:r>
+        <w:t>ed</w:t>
+      </w:r>
+      <w:r>
+        <w:t xml:space="preserve"> you into the master. </w:t>
+      </w:r>
+    </w:p>
+    <w:p>
+      <w:pPr>
+        <w:pStyle w:val="ListParagraph"/>
+        <w:ind w:left="786"/>
+      </w:pPr>
     </w:p>
     <w:p>
       <w:pPr>
@@ -2903,9 +3739,74 @@
         </w:rPr>
       </w:pPr>
       <w:r>
-        <w:t xml:space="preserve">This basically just SSH’s you into the master. </w:t>
-      </w:r>
-      <w:r>
+        <w:t>Now set your awskeys</w:t>
+      </w:r>
+    </w:p>
+    <w:p/>
+    <w:p>
+      <w:pPr>
+        <w:ind w:left="720"/>
+        <w:rPr>
+          <w:rFonts w:ascii="Menlo" w:hAnsi="Menlo" w:cs="Menlo"/>
+          <w:sz w:val="20"/>
+          <w:szCs w:val="20"/>
+        </w:rPr>
+      </w:pPr>
+      <w:r>
+        <w:t>$</w:t>
+      </w:r>
+      <w:r>
+        <w:rPr>
+          <w:rFonts w:ascii="Menlo" w:hAnsi="Menlo" w:cs="Menlo"/>
+          <w:sz w:val="20"/>
+          <w:szCs w:val="20"/>
+        </w:rPr>
+        <w:t>chmod u+x awskeys</w:t>
+      </w:r>
+    </w:p>
+    <w:p>
+      <w:pPr>
+        <w:ind w:left="720"/>
+        <w:rPr>
+          <w:rFonts w:ascii="Menlo" w:hAnsi="Menlo" w:cs="Menlo"/>
+          <w:color w:val="000000"/>
+          <w:sz w:val="20"/>
+          <w:szCs w:val="20"/>
+          <w:lang w:val="en-GB"/>
+        </w:rPr>
+      </w:pPr>
+      <w:r>
+        <w:rPr>
+          <w:rFonts w:ascii="Menlo" w:hAnsi="Menlo" w:cs="Menlo"/>
+          <w:sz w:val="20"/>
+          <w:szCs w:val="20"/>
+        </w:rPr>
+        <w:t>$</w:t>
+      </w:r>
+      <w:proofErr w:type="gramStart"/>
+      <w:r>
+        <w:rPr>
+          <w:rFonts w:ascii="Menlo" w:hAnsi="Menlo" w:cs="Menlo"/>
+          <w:sz w:val="20"/>
+          <w:szCs w:val="20"/>
+        </w:rPr>
+        <w:t>source .</w:t>
+      </w:r>
+      <w:proofErr w:type="gramEnd"/>
+      <w:r>
+        <w:rPr>
+          <w:rFonts w:ascii="Menlo" w:hAnsi="Menlo" w:cs="Menlo"/>
+          <w:sz w:val="20"/>
+          <w:szCs w:val="20"/>
+        </w:rPr>
+        <w:t>/awskeys</w:t>
+      </w:r>
+      <w:r>
+        <w:rPr>
+          <w:rFonts w:ascii="Menlo" w:hAnsi="Menlo" w:cs="Menlo"/>
+          <w:sz w:val="20"/>
+          <w:szCs w:val="20"/>
+        </w:rPr>
         <w:br/>
       </w:r>
     </w:p>
@@ -2916,6 +3817,13 @@
           <w:ilvl w:val="0"/>
           <w:numId w:val="9"/>
         </w:numPr>
+        <w:rPr>
+          <w:rFonts w:ascii="Menlo" w:hAnsi="Menlo" w:cs="Menlo"/>
+          <w:color w:val="000000"/>
+          <w:sz w:val="20"/>
+          <w:szCs w:val="20"/>
+          <w:lang w:val="en-GB"/>
+        </w:rPr>
       </w:pPr>
       <w:r>
         <w:t>Now launch your code:</w:t>
@@ -2933,24 +3841,53 @@
         </w:rPr>
         <w:t>~/spark/bin/spark-submit wind-s3.py</w:t>
       </w:r>
-      <w:r>
+    </w:p>
+    <w:p>
+      <w:pPr>
+        <w:pStyle w:val="ListParagraph"/>
+        <w:numPr>
+          <w:ilvl w:val="0"/>
+          <w:numId w:val="9"/>
+        </w:numPr>
+        <w:rPr>
+          <w:rFonts w:ascii="Menlo" w:hAnsi="Menlo" w:cs="Menlo"/>
+          <w:color w:val="000000"/>
+          <w:sz w:val="20"/>
+          <w:szCs w:val="20"/>
+          <w:lang w:val="en-GB"/>
+        </w:rPr>
+      </w:pPr>
+      <w:r>
+        <w:t>You should see a lot of logging, eventually ending with</w:t>
+      </w:r>
+      <w:r>
+        <w:t xml:space="preserve"> output like in the screenshot below.  </w:t>
+      </w:r>
+      <w:r>
+        <w:t>In this case, it actually took us longer to run on the cluster than on our local machines. However, you will note that this would speed up for bigger problems where the parallelization would add benefits</w:t>
+      </w:r>
+    </w:p>
+    <w:p>
+      <w:pPr>
+        <w:ind w:left="426"/>
+        <w:rPr>
+          <w:rFonts w:ascii="Menlo" w:hAnsi="Menlo" w:cs="Menlo"/>
+          <w:color w:val="000000"/>
+          <w:sz w:val="20"/>
+          <w:szCs w:val="20"/>
+          <w:lang w:val="en-GB"/>
+        </w:rPr>
+      </w:pPr>
+      <w:r>
+        <w:lastRenderedPageBreak/>
         <w:br/>
       </w:r>
       <w:r>
-        <w:br/>
-      </w:r>
-      <w:r>
-        <w:t>You should see a lot of logging, eventually ending with:</w:t>
-      </w:r>
-      <w:r>
-        <w:br/>
-      </w:r>
-      <w:r>
         <w:rPr>
           <w:noProof/>
         </w:rPr>
         <w:drawing>
-          <wp:inline distT="0" distB="0" distL="0" distR="0" wp14:anchorId="008F6AC8" wp14:editId="7B6B4280">
+          <wp:inline distT="0" distB="0" distL="0" distR="0" wp14:anchorId="5F0DA850" wp14:editId="29FF0112">
             <wp:extent cx="5270500" cy="3640533"/>
             <wp:effectExtent l="0" t="0" r="0" b="0"/>
             <wp:docPr id="6" name="Picture 2"/>
@@ -2967,7 +3904,7 @@
                     </pic:cNvPicPr>
                   </pic:nvPicPr>
                   <pic:blipFill>
-                    <a:blip r:embed="rId12">
+                    <a:blip r:embed="rId14">
                       <a:extLst>
                         <a:ext uri="{28A0092B-C50C-407E-A947-70E740481C1C}">
                           <a14:useLocalDpi xmlns:a14="http://schemas.microsoft.com/office/drawing/2010/main" val="0"/>
@@ -2998,9 +3935,18 @@
           </wp:inline>
         </w:drawing>
       </w:r>
-      <w:r>
-        <w:br/>
-      </w:r>
+    </w:p>
+    <w:p>
+      <w:pPr>
+        <w:ind w:left="426"/>
+        <w:rPr>
+          <w:rFonts w:ascii="Menlo" w:hAnsi="Menlo" w:cs="Menlo"/>
+          <w:color w:val="000000"/>
+          <w:sz w:val="20"/>
+          <w:szCs w:val="20"/>
+          <w:lang w:val="en-GB"/>
+        </w:rPr>
+      </w:pPr>
     </w:p>
     <w:p>
       <w:pPr>
@@ -3009,15 +3955,29 @@
           <w:ilvl w:val="0"/>
           <w:numId w:val="9"/>
         </w:numPr>
-      </w:pPr>
-      <w:r>
-        <w:lastRenderedPageBreak/>
-        <w:t>In this case, it actually took us longer to run on the cluster than on our local machines. However, you will note that this would speed up for bigger problems where the parallelization would add benefits.</w:t>
-      </w:r>
-    </w:p>
-    <w:p>
-      <w:pPr>
-        <w:pStyle w:val="ListParagraph"/>
+        <w:rPr>
+          <w:rFonts w:ascii="Menlo" w:hAnsi="Menlo" w:cs="Menlo"/>
+          <w:color w:val="000000"/>
+          <w:sz w:val="20"/>
+          <w:szCs w:val="20"/>
+          <w:lang w:val="en-GB"/>
+        </w:rPr>
+      </w:pPr>
+      <w:r>
+        <w:t>It is perfectly possible to get Jupyter to talk to Spark on our cluster, but it is slightly complex, so we will just use the normal Python command-line for the moment.</w:t>
+      </w:r>
+    </w:p>
+    <w:p>
+      <w:pPr>
+        <w:pStyle w:val="ListParagraph"/>
+        <w:ind w:left="786"/>
+        <w:rPr>
+          <w:rFonts w:ascii="Menlo" w:hAnsi="Menlo" w:cs="Menlo"/>
+          <w:color w:val="000000"/>
+          <w:sz w:val="20"/>
+          <w:szCs w:val="20"/>
+          <w:lang w:val="en-GB"/>
+        </w:rPr>
       </w:pPr>
     </w:p>
     <w:p>
@@ -3027,11 +3987,92 @@
           <w:ilvl w:val="0"/>
           <w:numId w:val="9"/>
         </w:numPr>
-      </w:pPr>
-      <w:r>
-        <w:t>It is perfectly possible to get Jupyter to talk to Spark on our cluster, but it is slightly complex, so we will just use the normal Python command-line for the moment.</w:t>
-      </w:r>
-      <w:r>
+        <w:rPr>
+          <w:rFonts w:ascii="Menlo" w:hAnsi="Menlo" w:cs="Menlo"/>
+          <w:color w:val="000000"/>
+          <w:sz w:val="20"/>
+          <w:szCs w:val="20"/>
+          <w:lang w:val="en-GB"/>
+        </w:rPr>
+      </w:pPr>
+      <w:r>
+        <w:rPr>
+          <w:rFonts w:cs="Menlo Regular"/>
+          <w:color w:val="000000"/>
+        </w:rPr>
+        <w:t>Find the IP address of the Spark Master. There are two ways. Firstly, it showed up in the console when you first launched the flintrock cluster:</w:t>
+      </w:r>
+      <w:r>
+        <w:rPr>
+          <w:rFonts w:cs="Menlo Regular"/>
+          <w:color w:val="000000"/>
+        </w:rPr>
+        <w:br/>
+      </w:r>
+      <w:r>
+        <w:rPr>
+          <w:rFonts w:ascii="Menlo Regular" w:hAnsi="Menlo Regular" w:cs="Menlo Regular"/>
+          <w:color w:val="000000"/>
+          <w:sz w:val="20"/>
+        </w:rPr>
+        <w:t>[34.253.201.139] Configuring Spark master...</w:t>
+      </w:r>
+      <w:r>
+        <w:rPr>
+          <w:rFonts w:ascii="Menlo Regular" w:hAnsi="Menlo Regular" w:cs="Menlo Regular"/>
+          <w:color w:val="000000"/>
+          <w:sz w:val="20"/>
+        </w:rPr>
+        <w:br/>
+      </w:r>
+      <w:r>
+        <w:rPr>
+          <w:rFonts w:cs="Menlo Regular"/>
+          <w:noProof/>
+          <w:color w:val="000000"/>
+        </w:rPr>
+        <w:t xml:space="preserve"> </w:t>
+      </w:r>
+      <w:r>
+        <w:rPr>
+          <w:rFonts w:cs="Menlo Regular"/>
+          <w:noProof/>
+          <w:color w:val="000000"/>
+        </w:rPr>
+        <w:br/>
+        <w:t xml:space="preserve">Alternatively, you can find it </w:t>
+      </w:r>
+      <w:r>
+        <w:rPr>
+          <w:rFonts w:cs="Menlo Regular"/>
+          <w:noProof/>
+          <w:color w:val="000000"/>
+        </w:rPr>
+        <w:t xml:space="preserve">by typing </w:t>
+      </w:r>
+      <w:r>
+        <w:rPr>
+          <w:rFonts w:cs="Menlo Regular"/>
+          <w:noProof/>
+          <w:color w:val="000000"/>
+        </w:rPr>
+        <w:br/>
+      </w:r>
+      <w:r>
+        <w:rPr>
+          <w:rFonts w:ascii="Menlo Regular" w:hAnsi="Menlo Regular" w:cs="Menlo Regular"/>
+          <w:noProof/>
+          <w:color w:val="000000"/>
+          <w:sz w:val="20"/>
+        </w:rPr>
+        <w:t>flintrock describe big</w:t>
+      </w:r>
+      <w:r>
+        <w:rPr>
+          <w:rFonts w:cs="Menlo Regular"/>
+          <w:noProof/>
+          <w:color w:val="000000"/>
+        </w:rPr>
         <w:br/>
       </w:r>
     </w:p>
@@ -3048,101 +4089,7 @@
       </w:pPr>
       <w:r>
         <w:rPr>
-          <w:rFonts w:cs="Menlo Regular"/>
-          <w:color w:val="000000"/>
-        </w:rPr>
-        <w:t>Find the IP address of the Spark Master. There are two ways. Firstly, it showed up in the console when you first launched the flintrock cluster:</w:t>
-      </w:r>
-      <w:r>
-        <w:rPr>
-          <w:rFonts w:cs="Menlo Regular"/>
-          <w:color w:val="000000"/>
-        </w:rPr>
-        <w:br/>
-      </w:r>
-      <w:r>
-        <w:rPr>
-          <w:rFonts w:ascii="Menlo Regular" w:hAnsi="Menlo Regular" w:cs="Menlo Regular"/>
-          <w:color w:val="000000"/>
-          <w:sz w:val="20"/>
-        </w:rPr>
-        <w:t>[34.253.201.139] Configuring Spark master...</w:t>
-      </w:r>
-      <w:r>
-        <w:rPr>
-          <w:rFonts w:ascii="Menlo Regular" w:hAnsi="Menlo Regular" w:cs="Menlo Regular"/>
-          <w:color w:val="000000"/>
-          <w:sz w:val="20"/>
-        </w:rPr>
-        <w:br/>
-      </w:r>
-      <w:r>
-        <w:rPr>
-          <w:rFonts w:cs="Menlo Regular"/>
           <w:noProof/>
-          <w:color w:val="000000"/>
-        </w:rPr>
-        <w:t xml:space="preserve"> </w:t>
-      </w:r>
-      <w:r>
-        <w:rPr>
-          <w:rFonts w:cs="Menlo Regular"/>
-          <w:noProof/>
-          <w:color w:val="000000"/>
-        </w:rPr>
-        <w:br/>
-        <w:t xml:space="preserve">Alternatively, you can find it </w:t>
-      </w:r>
-      <w:r>
-        <w:rPr>
-          <w:rFonts w:cs="Menlo Regular"/>
-          <w:noProof/>
-          <w:color w:val="000000"/>
-        </w:rPr>
-        <w:t xml:space="preserve">by typing </w:t>
-      </w:r>
-      <w:r>
-        <w:rPr>
-          <w:rFonts w:cs="Menlo Regular"/>
-          <w:noProof/>
-          <w:color w:val="000000"/>
-        </w:rPr>
-        <w:br/>
-      </w:r>
-      <w:r>
-        <w:rPr>
-          <w:rFonts w:ascii="Menlo Regular" w:hAnsi="Menlo Regular" w:cs="Menlo Regular"/>
-          <w:noProof/>
-          <w:color w:val="000000"/>
-          <w:sz w:val="20"/>
-        </w:rPr>
-        <w:t>flintrock describe big</w:t>
-      </w:r>
-      <w:r>
-        <w:rPr>
-          <w:rFonts w:cs="Menlo Regular"/>
-          <w:noProof/>
-          <w:color w:val="000000"/>
-        </w:rPr>
-        <w:br/>
-      </w:r>
-    </w:p>
-    <w:p>
-      <w:pPr>
-        <w:pStyle w:val="ListParagraph"/>
-        <w:numPr>
-          <w:ilvl w:val="0"/>
-          <w:numId w:val="9"/>
-        </w:numPr>
-        <w:rPr>
-          <w:rFonts w:cs="Menlo Regular"/>
-        </w:rPr>
-      </w:pPr>
-      <w:r>
-        <w:rPr>
-          <w:rFonts w:cs="Menlo Regular"/>
-          <w:noProof/>
-          <w:color w:val="000000"/>
         </w:rPr>
         <w:drawing>
           <wp:anchor distT="0" distB="0" distL="114300" distR="114300" simplePos="0" relativeHeight="251668480" behindDoc="0" locked="0" layoutInCell="1" allowOverlap="1" wp14:anchorId="25B07EC3" wp14:editId="7417F893">
@@ -3170,7 +4117,7 @@
                     </pic:cNvPicPr>
                   </pic:nvPicPr>
                   <pic:blipFill>
-                    <a:blip r:embed="rId13">
+                    <a:blip r:embed="rId15">
                       <a:extLst>
                         <a:ext uri="{28A0092B-C50C-407E-A947-70E740481C1C}">
                           <a14:useLocalDpi xmlns:a14="http://schemas.microsoft.com/office/drawing/2010/main" val="0"/>
@@ -3215,7 +4162,7 @@
         </w:rPr>
         <w:t xml:space="preserve">Go to </w:t>
       </w:r>
-      <w:hyperlink r:id="rId14" w:history="1">
+      <w:hyperlink r:id="rId16" w:history="1">
         <w:r>
           <w:rPr>
             <w:rStyle w:val="Hyperlink"/>
@@ -3245,13 +4192,6 @@
     </w:p>
     <w:p>
       <w:pPr>
-        <w:rPr>
-          <w:rFonts w:cs="Menlo Regular"/>
-        </w:rPr>
-      </w:pPr>
-    </w:p>
-    <w:p>
-      <w:pPr>
         <w:pStyle w:val="ListParagraph"/>
         <w:numPr>
           <w:ilvl w:val="0"/>
@@ -3270,9 +4210,10 @@
     </w:p>
     <w:p>
       <w:pPr>
+        <w:pStyle w:val="ListParagraph"/>
+        <w:ind w:left="786"/>
         <w:rPr>
           <w:rFonts w:cs="Menlo Regular"/>
-          <w:color w:val="000000"/>
         </w:rPr>
       </w:pPr>
     </w:p>
@@ -3291,6 +4232,7 @@
         <w:rPr>
           <w:rFonts w:cs="Menlo Regular"/>
         </w:rPr>
+        <w:lastRenderedPageBreak/>
         <w:t>Exit the SSH session:</w:t>
       </w:r>
       <w:r>
@@ -3313,13 +4255,15 @@
         </w:rPr>
         <w:t xml:space="preserve"> </w:t>
       </w:r>
-      <w:r>
-        <w:rPr>
-          <w:rFonts w:ascii="Menlo Regular" w:hAnsi="Menlo Regular" w:cs="Menlo Regular"/>
-          <w:sz w:val="20"/>
-        </w:rPr>
-        <w:br/>
-      </w:r>
+    </w:p>
+    <w:p>
+      <w:pPr>
+        <w:pStyle w:val="ListParagraph"/>
+        <w:ind w:left="786"/>
+        <w:rPr>
+          <w:rFonts w:cs="Menlo Regular"/>
+        </w:rPr>
+      </w:pPr>
     </w:p>
     <w:p>
       <w:pPr>
@@ -3411,12 +4355,15 @@
         </w:rPr>
         <w:t>Type y when prompted.</w:t>
       </w:r>
-      <w:r>
+    </w:p>
+    <w:p>
+      <w:pPr>
+        <w:pStyle w:val="ListParagraph"/>
+        <w:ind w:left="786"/>
         <w:rPr>
           <w:rFonts w:cs="Menlo Regular"/>
         </w:rPr>
-        <w:br/>
-      </w:r>
+      </w:pPr>
     </w:p>
     <w:p>
       <w:pPr>
@@ -3443,12 +4390,8 @@
       </w:r>
     </w:p>
     <w:sectPr>
-      <w:headerReference w:type="even" r:id="rId15"/>
-      <w:headerReference w:type="default" r:id="rId16"/>
-      <w:footerReference w:type="even" r:id="rId17"/>
+      <w:headerReference w:type="default" r:id="rId17"/>
       <w:footerReference w:type="default" r:id="rId18"/>
-      <w:headerReference w:type="first" r:id="rId19"/>
-      <w:footerReference w:type="first" r:id="rId20"/>
       <w:pgSz w:w="11900" w:h="16840"/>
       <w:pgMar w:top="1440" w:right="1800" w:bottom="1440" w:left="1800" w:header="708" w:footer="708" w:gutter="0"/>
       <w:cols w:space="708"/>
@@ -3478,16 +4421,6 @@
 </file>
 
 <file path=word/footer1.xml><?xml version="1.0" encoding="utf-8"?>
-<w:ftr xmlns:wpc="http://schemas.microsoft.com/office/word/2010/wordprocessingCanvas" xmlns:cx="http://schemas.microsoft.com/office/drawing/2014/chartex" xmlns:cx1="http://schemas.microsoft.com/office/drawing/2015/9/8/chartex" xmlns:cx2="http://schemas.microsoft.com/office/drawing/2015/10/21/chartex" xmlns:cx3="http://schemas.microsoft.com/office/drawing/2016/5/9/chartex" xmlns:cx4="http://schemas.microsoft.com/office/drawing/2016/5/10/chartex" xmlns:cx5="http://schemas.microsoft.com/office/drawing/2016/5/11/chartex" xmlns:cx6="http://schemas.microsoft.com/office/drawing/2016/5/12/chartex" xmlns:cx7="http://schemas.microsoft.com/office/drawing/2016/5/13/chartex" xmlns:cx8="http://schemas.microsoft.com/office/drawing/2016/5/14/chartex" xmlns:mc="http://schemas.openxmlformats.org/markup-compatibility/2006" xmlns:aink="http://schemas.microsoft.com/office/drawing/2016/ink" xmlns:am3d="http://schemas.microsoft.com/office/drawing/2017/model3d" xmlns:o="urn:schemas-microsoft-com:office:office" xmlns:r="http://schemas.openxmlformats.org/officeDocument/2006/relationships" xmlns:m="http://schemas.openxmlformats.org/officeDocument/2006/math" xmlns:v="urn:schemas-microsoft-com:vml" xmlns:wp14="http://schemas.microsoft.com/office/word/2010/wordprocessingDrawing" xmlns:wp="http://schemas.openxmlformats.org/drawingml/2006/wordprocessingDrawing" xmlns:w10="urn:schemas-microsoft-com:office:word" xmlns:w="http://schemas.openxmlformats.org/wordprocessingml/2006/main" xmlns:w14="http://schemas.microsoft.com/office/word/2010/wordml" xmlns:w15="http://schemas.microsoft.com/office/word/2012/wordml" xmlns:w16cid="http://schemas.microsoft.com/office/word/2016/wordml/cid" xmlns:w16se="http://schemas.microsoft.com/office/word/2015/wordml/symex" xmlns:wpg="http://schemas.microsoft.com/office/word/2010/wordprocessingGroup" xmlns:wpi="http://schemas.microsoft.com/office/word/2010/wordprocessingInk" xmlns:wne="http://schemas.microsoft.com/office/word/2006/wordml" xmlns:wps="http://schemas.microsoft.com/office/word/2010/wordprocessingShape" mc:Ignorable="w14 w15 w16se w16cid wp14">
-  <w:p>
-    <w:pPr>
-      <w:pStyle w:val="Footer"/>
-    </w:pPr>
-  </w:p>
-</w:ftr>
-</file>
-
-<file path=word/footer2.xml><?xml version="1.0" encoding="utf-8"?>
 <w:ftr xmlns:wpc="http://schemas.microsoft.com/office/word/2010/wordprocessingCanvas" xmlns:cx="http://schemas.microsoft.com/office/drawing/2014/chartex" xmlns:cx1="http://schemas.microsoft.com/office/drawing/2015/9/8/chartex" xmlns:cx2="http://schemas.microsoft.com/office/drawing/2015/10/21/chartex" xmlns:cx3="http://schemas.microsoft.com/office/drawing/2016/5/9/chartex" xmlns:cx4="http://schemas.microsoft.com/office/drawing/2016/5/10/chartex" xmlns:cx5="http://schemas.microsoft.com/office/drawing/2016/5/11/chartex" xmlns:cx6="http://schemas.microsoft.com/office/drawing/2016/5/12/chartex" xmlns:cx7="http://schemas.microsoft.com/office/drawing/2016/5/13/chartex" xmlns:cx8="http://schemas.microsoft.com/office/drawing/2016/5/14/chartex" xmlns:mc="http://schemas.openxmlformats.org/markup-compatibility/2006" xmlns:aink="http://schemas.microsoft.com/office/drawing/2016/ink" xmlns:am3d="http://schemas.microsoft.com/office/drawing/2017/model3d" xmlns:o="urn:schemas-microsoft-com:office:office" xmlns:r="http://schemas.openxmlformats.org/officeDocument/2006/relationships" xmlns:m="http://schemas.openxmlformats.org/officeDocument/2006/math" xmlns:v="urn:schemas-microsoft-com:vml" xmlns:wp14="http://schemas.microsoft.com/office/word/2010/wordprocessingDrawing" xmlns:wp="http://schemas.openxmlformats.org/drawingml/2006/wordprocessingDrawing" xmlns:w10="urn:schemas-microsoft-com:office:word" xmlns:w="http://schemas.openxmlformats.org/wordprocessingml/2006/main" xmlns:w14="http://schemas.microsoft.com/office/word/2010/wordml" xmlns:w15="http://schemas.microsoft.com/office/word/2012/wordml" xmlns:w16cid="http://schemas.microsoft.com/office/word/2016/wordml/cid" xmlns:w16se="http://schemas.microsoft.com/office/word/2015/wordml/symex" xmlns:wpg="http://schemas.microsoft.com/office/word/2010/wordprocessingGroup" xmlns:wpi="http://schemas.microsoft.com/office/word/2010/wordprocessingInk" xmlns:wne="http://schemas.microsoft.com/office/word/2006/wordml" xmlns:wps="http://schemas.microsoft.com/office/word/2010/wordprocessingShape" mc:Ignorable="w14 w15 w16se w16cid wp14">
   <w:p>
     <w:pPr>
@@ -3584,7 +4517,51 @@
         <w:szCs w:val="14"/>
         <w:lang w:val="en-US"/>
       </w:rPr>
-      <w:t xml:space="preserve">© Paul Fremantle 2015.  Licensed under the This work is licensed under a </w:t>
+      <w:t xml:space="preserve">© </w:t>
+    </w:r>
+    <w:r>
+      <w:rPr>
+        <w:rFonts w:ascii="Montserrat" w:hAnsi="Montserrat" w:cstheme="minorBidi"/>
+        <w:color w:val="000000" w:themeColor="text1"/>
+        <w:kern w:val="24"/>
+        <w:sz w:val="14"/>
+        <w:szCs w:val="14"/>
+        <w:lang w:val="en-US"/>
+      </w:rPr>
+      <w:t xml:space="preserve">Julie Weeds 2019 (adapted from </w:t>
+    </w:r>
+    <w:r>
+      <w:rPr>
+        <w:rFonts w:ascii="Montserrat" w:hAnsi="Montserrat" w:cstheme="minorBidi"/>
+        <w:color w:val="000000" w:themeColor="text1"/>
+        <w:kern w:val="24"/>
+        <w:sz w:val="14"/>
+        <w:szCs w:val="14"/>
+        <w:lang w:val="en-US"/>
+      </w:rPr>
+      <w:t>Paul Fremantle 2015</w:t>
+    </w:r>
+    <w:r>
+      <w:rPr>
+        <w:rFonts w:ascii="Montserrat" w:hAnsi="Montserrat" w:cstheme="minorBidi"/>
+        <w:color w:val="000000" w:themeColor="text1"/>
+        <w:kern w:val="24"/>
+        <w:sz w:val="14"/>
+        <w:szCs w:val="14"/>
+        <w:lang w:val="en-US"/>
+      </w:rPr>
+      <w:t>)</w:t>
+    </w:r>
+    <w:r>
+      <w:rPr>
+        <w:rFonts w:ascii="Montserrat" w:hAnsi="Montserrat" w:cstheme="minorBidi"/>
+        <w:color w:val="000000" w:themeColor="text1"/>
+        <w:kern w:val="24"/>
+        <w:sz w:val="14"/>
+        <w:szCs w:val="14"/>
+        <w:lang w:val="en-US"/>
+      </w:rPr>
+      <w:t xml:space="preserve">.  Licensed under the This work is licensed under a </w:t>
     </w:r>
   </w:p>
   <w:p>
@@ -3733,16 +4710,6 @@
 </w:ftr>
 </file>
 
-<file path=word/footer3.xml><?xml version="1.0" encoding="utf-8"?>
-<w:ftr xmlns:wpc="http://schemas.microsoft.com/office/word/2010/wordprocessingCanvas" xmlns:cx="http://schemas.microsoft.com/office/drawing/2014/chartex" xmlns:cx1="http://schemas.microsoft.com/office/drawing/2015/9/8/chartex" xmlns:cx2="http://schemas.microsoft.com/office/drawing/2015/10/21/chartex" xmlns:cx3="http://schemas.microsoft.com/office/drawing/2016/5/9/chartex" xmlns:cx4="http://schemas.microsoft.com/office/drawing/2016/5/10/chartex" xmlns:cx5="http://schemas.microsoft.com/office/drawing/2016/5/11/chartex" xmlns:cx6="http://schemas.microsoft.com/office/drawing/2016/5/12/chartex" xmlns:cx7="http://schemas.microsoft.com/office/drawing/2016/5/13/chartex" xmlns:cx8="http://schemas.microsoft.com/office/drawing/2016/5/14/chartex" xmlns:mc="http://schemas.openxmlformats.org/markup-compatibility/2006" xmlns:aink="http://schemas.microsoft.com/office/drawing/2016/ink" xmlns:am3d="http://schemas.microsoft.com/office/drawing/2017/model3d" xmlns:o="urn:schemas-microsoft-com:office:office" xmlns:r="http://schemas.openxmlformats.org/officeDocument/2006/relationships" xmlns:m="http://schemas.openxmlformats.org/officeDocument/2006/math" xmlns:v="urn:schemas-microsoft-com:vml" xmlns:wp14="http://schemas.microsoft.com/office/word/2010/wordprocessingDrawing" xmlns:wp="http://schemas.openxmlformats.org/drawingml/2006/wordprocessingDrawing" xmlns:w10="urn:schemas-microsoft-com:office:word" xmlns:w="http://schemas.openxmlformats.org/wordprocessingml/2006/main" xmlns:w14="http://schemas.microsoft.com/office/word/2010/wordml" xmlns:w15="http://schemas.microsoft.com/office/word/2012/wordml" xmlns:w16cid="http://schemas.microsoft.com/office/word/2016/wordml/cid" xmlns:w16se="http://schemas.microsoft.com/office/word/2015/wordml/symex" xmlns:wpg="http://schemas.microsoft.com/office/word/2010/wordprocessingGroup" xmlns:wpi="http://schemas.microsoft.com/office/word/2010/wordprocessingInk" xmlns:wne="http://schemas.microsoft.com/office/word/2006/wordml" xmlns:wps="http://schemas.microsoft.com/office/word/2010/wordprocessingShape" mc:Ignorable="w14 w15 w16se w16cid wp14">
-  <w:p>
-    <w:pPr>
-      <w:pStyle w:val="Footer"/>
-    </w:pPr>
-  </w:p>
-</w:ftr>
-</file>
-
 <file path=word/footnotes.xml><?xml version="1.0" encoding="utf-8"?>
 <w:footnotes xmlns:wpc="http://schemas.microsoft.com/office/word/2010/wordprocessingCanvas" xmlns:cx="http://schemas.microsoft.com/office/drawing/2014/chartex" xmlns:cx1="http://schemas.microsoft.com/office/drawing/2015/9/8/chartex" xmlns:cx2="http://schemas.microsoft.com/office/drawing/2015/10/21/chartex" xmlns:cx3="http://schemas.microsoft.com/office/drawing/2016/5/9/chartex" xmlns:cx4="http://schemas.microsoft.com/office/drawing/2016/5/10/chartex" xmlns:cx5="http://schemas.microsoft.com/office/drawing/2016/5/11/chartex" xmlns:cx6="http://schemas.microsoft.com/office/drawing/2016/5/12/chartex" xmlns:cx7="http://schemas.microsoft.com/office/drawing/2016/5/13/chartex" xmlns:cx8="http://schemas.microsoft.com/office/drawing/2016/5/14/chartex" xmlns:mc="http://schemas.openxmlformats.org/markup-compatibility/2006" xmlns:aink="http://schemas.microsoft.com/office/drawing/2016/ink" xmlns:am3d="http://schemas.microsoft.com/office/drawing/2017/model3d" xmlns:o="urn:schemas-microsoft-com:office:office" xmlns:r="http://schemas.openxmlformats.org/officeDocument/2006/relationships" xmlns:m="http://schemas.openxmlformats.org/officeDocument/2006/math" xmlns:v="urn:schemas-microsoft-com:vml" xmlns:wp14="http://schemas.microsoft.com/office/word/2010/wordprocessingDrawing" xmlns:wp="http://schemas.openxmlformats.org/drawingml/2006/wordprocessingDrawing" xmlns:w10="urn:schemas-microsoft-com:office:word" xmlns:w="http://schemas.openxmlformats.org/wordprocessingml/2006/main" xmlns:w14="http://schemas.microsoft.com/office/word/2010/wordml" xmlns:w15="http://schemas.microsoft.com/office/word/2012/wordml" xmlns:w16cid="http://schemas.microsoft.com/office/word/2016/wordml/cid" xmlns:w16se="http://schemas.microsoft.com/office/word/2015/wordml/symex" xmlns:wpg="http://schemas.microsoft.com/office/word/2010/wordprocessingGroup" xmlns:wpi="http://schemas.microsoft.com/office/word/2010/wordprocessingInk" xmlns:wne="http://schemas.microsoft.com/office/word/2006/wordml" xmlns:wps="http://schemas.microsoft.com/office/word/2010/wordprocessingShape" mc:Ignorable="w14 w15 w16se w16cid wp14">
   <w:footnote w:type="separator" w:id="-1">
@@ -3763,16 +4730,6 @@
 </file>
 
 <file path=word/header1.xml><?xml version="1.0" encoding="utf-8"?>
-<w:hdr xmlns:wpc="http://schemas.microsoft.com/office/word/2010/wordprocessingCanvas" xmlns:cx="http://schemas.microsoft.com/office/drawing/2014/chartex" xmlns:cx1="http://schemas.microsoft.com/office/drawing/2015/9/8/chartex" xmlns:cx2="http://schemas.microsoft.com/office/drawing/2015/10/21/chartex" xmlns:cx3="http://schemas.microsoft.com/office/drawing/2016/5/9/chartex" xmlns:cx4="http://schemas.microsoft.com/office/drawing/2016/5/10/chartex" xmlns:cx5="http://schemas.microsoft.com/office/drawing/2016/5/11/chartex" xmlns:cx6="http://schemas.microsoft.com/office/drawing/2016/5/12/chartex" xmlns:cx7="http://schemas.microsoft.com/office/drawing/2016/5/13/chartex" xmlns:cx8="http://schemas.microsoft.com/office/drawing/2016/5/14/chartex" xmlns:mc="http://schemas.openxmlformats.org/markup-compatibility/2006" xmlns:aink="http://schemas.microsoft.com/office/drawing/2016/ink" xmlns:am3d="http://schemas.microsoft.com/office/drawing/2017/model3d" xmlns:o="urn:schemas-microsoft-com:office:office" xmlns:r="http://schemas.openxmlformats.org/officeDocument/2006/relationships" xmlns:m="http://schemas.openxmlformats.org/officeDocument/2006/math" xmlns:v="urn:schemas-microsoft-com:vml" xmlns:wp14="http://schemas.microsoft.com/office/word/2010/wordprocessingDrawing" xmlns:wp="http://schemas.openxmlformats.org/drawingml/2006/wordprocessingDrawing" xmlns:w10="urn:schemas-microsoft-com:office:word" xmlns:w="http://schemas.openxmlformats.org/wordprocessingml/2006/main" xmlns:w14="http://schemas.microsoft.com/office/word/2010/wordml" xmlns:w15="http://schemas.microsoft.com/office/word/2012/wordml" xmlns:w16cid="http://schemas.microsoft.com/office/word/2016/wordml/cid" xmlns:w16se="http://schemas.microsoft.com/office/word/2015/wordml/symex" xmlns:wpg="http://schemas.microsoft.com/office/word/2010/wordprocessingGroup" xmlns:wpi="http://schemas.microsoft.com/office/word/2010/wordprocessingInk" xmlns:wne="http://schemas.microsoft.com/office/word/2006/wordml" xmlns:wps="http://schemas.microsoft.com/office/word/2010/wordprocessingShape" mc:Ignorable="w14 w15 w16se w16cid wp14">
-  <w:p>
-    <w:pPr>
-      <w:pStyle w:val="Header"/>
-    </w:pPr>
-  </w:p>
-</w:hdr>
-</file>
-
-<file path=word/header2.xml><?xml version="1.0" encoding="utf-8"?>
 <w:hdr xmlns:wpc="http://schemas.microsoft.com/office/word/2010/wordprocessingCanvas" xmlns:cx="http://schemas.microsoft.com/office/drawing/2014/chartex" xmlns:cx1="http://schemas.microsoft.com/office/drawing/2015/9/8/chartex" xmlns:cx2="http://schemas.microsoft.com/office/drawing/2015/10/21/chartex" xmlns:cx3="http://schemas.microsoft.com/office/drawing/2016/5/9/chartex" xmlns:cx4="http://schemas.microsoft.com/office/drawing/2016/5/10/chartex" xmlns:cx5="http://schemas.microsoft.com/office/drawing/2016/5/11/chartex" xmlns:cx6="http://schemas.microsoft.com/office/drawing/2016/5/12/chartex" xmlns:cx7="http://schemas.microsoft.com/office/drawing/2016/5/13/chartex" xmlns:cx8="http://schemas.microsoft.com/office/drawing/2016/5/14/chartex" xmlns:mc="http://schemas.openxmlformats.org/markup-compatibility/2006" xmlns:aink="http://schemas.microsoft.com/office/drawing/2016/ink" xmlns:am3d="http://schemas.microsoft.com/office/drawing/2017/model3d" xmlns:o="urn:schemas-microsoft-com:office:office" xmlns:r="http://schemas.openxmlformats.org/officeDocument/2006/relationships" xmlns:m="http://schemas.openxmlformats.org/officeDocument/2006/math" xmlns:v="urn:schemas-microsoft-com:vml" xmlns:wp14="http://schemas.microsoft.com/office/word/2010/wordprocessingDrawing" xmlns:wp="http://schemas.openxmlformats.org/drawingml/2006/wordprocessingDrawing" xmlns:w10="urn:schemas-microsoft-com:office:word" xmlns:w="http://schemas.openxmlformats.org/wordprocessingml/2006/main" xmlns:w14="http://schemas.microsoft.com/office/word/2010/wordml" xmlns:w15="http://schemas.microsoft.com/office/word/2012/wordml" xmlns:w16cid="http://schemas.microsoft.com/office/word/2016/wordml/cid" xmlns:w16se="http://schemas.microsoft.com/office/word/2015/wordml/symex" xmlns:wpg="http://schemas.microsoft.com/office/word/2010/wordprocessingGroup" xmlns:wpi="http://schemas.microsoft.com/office/word/2010/wordprocessingInk" xmlns:wne="http://schemas.microsoft.com/office/word/2006/wordml" xmlns:wps="http://schemas.microsoft.com/office/word/2010/wordprocessingShape" mc:Ignorable="w14 w15 w16se w16cid wp14">
   <w:p>
     <w:pPr>
@@ -3794,16 +4751,6 @@
 </w:hdr>
 </file>
 
-<file path=word/header3.xml><?xml version="1.0" encoding="utf-8"?>
-<w:hdr xmlns:wpc="http://schemas.microsoft.com/office/word/2010/wordprocessingCanvas" xmlns:cx="http://schemas.microsoft.com/office/drawing/2014/chartex" xmlns:cx1="http://schemas.microsoft.com/office/drawing/2015/9/8/chartex" xmlns:cx2="http://schemas.microsoft.com/office/drawing/2015/10/21/chartex" xmlns:cx3="http://schemas.microsoft.com/office/drawing/2016/5/9/chartex" xmlns:cx4="http://schemas.microsoft.com/office/drawing/2016/5/10/chartex" xmlns:cx5="http://schemas.microsoft.com/office/drawing/2016/5/11/chartex" xmlns:cx6="http://schemas.microsoft.com/office/drawing/2016/5/12/chartex" xmlns:cx7="http://schemas.microsoft.com/office/drawing/2016/5/13/chartex" xmlns:cx8="http://schemas.microsoft.com/office/drawing/2016/5/14/chartex" xmlns:mc="http://schemas.openxmlformats.org/markup-compatibility/2006" xmlns:aink="http://schemas.microsoft.com/office/drawing/2016/ink" xmlns:am3d="http://schemas.microsoft.com/office/drawing/2017/model3d" xmlns:o="urn:schemas-microsoft-com:office:office" xmlns:r="http://schemas.openxmlformats.org/officeDocument/2006/relationships" xmlns:m="http://schemas.openxmlformats.org/officeDocument/2006/math" xmlns:v="urn:schemas-microsoft-com:vml" xmlns:wp14="http://schemas.microsoft.com/office/word/2010/wordprocessingDrawing" xmlns:wp="http://schemas.openxmlformats.org/drawingml/2006/wordprocessingDrawing" xmlns:w10="urn:schemas-microsoft-com:office:word" xmlns:w="http://schemas.openxmlformats.org/wordprocessingml/2006/main" xmlns:w14="http://schemas.microsoft.com/office/word/2010/wordml" xmlns:w15="http://schemas.microsoft.com/office/word/2012/wordml" xmlns:w16cid="http://schemas.microsoft.com/office/word/2016/wordml/cid" xmlns:w16se="http://schemas.microsoft.com/office/word/2015/wordml/symex" xmlns:wpg="http://schemas.microsoft.com/office/word/2010/wordprocessingGroup" xmlns:wpi="http://schemas.microsoft.com/office/word/2010/wordprocessingInk" xmlns:wne="http://schemas.microsoft.com/office/word/2006/wordml" xmlns:wps="http://schemas.microsoft.com/office/word/2010/wordprocessingShape" mc:Ignorable="w14 w15 w16se w16cid wp14">
-  <w:p>
-    <w:pPr>
-      <w:pStyle w:val="Header"/>
-    </w:pPr>
-  </w:p>
-</w:hdr>
-</file>
-
 <file path=word/numbering.xml><?xml version="1.0" encoding="utf-8"?>
 <w:numbering xmlns:wpc="http://schemas.microsoft.com/office/word/2010/wordprocessingCanvas" xmlns:cx="http://schemas.microsoft.com/office/drawing/2014/chartex" xmlns:cx1="http://schemas.microsoft.com/office/drawing/2015/9/8/chartex" xmlns:cx2="http://schemas.microsoft.com/office/drawing/2015/10/21/chartex" xmlns:cx3="http://schemas.microsoft.com/office/drawing/2016/5/9/chartex" xmlns:cx4="http://schemas.microsoft.com/office/drawing/2016/5/10/chartex" xmlns:cx5="http://schemas.microsoft.com/office/drawing/2016/5/11/chartex" xmlns:cx6="http://schemas.microsoft.com/office/drawing/2016/5/12/chartex" xmlns:cx7="http://schemas.microsoft.com/office/drawing/2016/5/13/chartex" xmlns:cx8="http://schemas.microsoft.com/office/drawing/2016/5/14/chartex" xmlns:mc="http://schemas.openxmlformats.org/markup-compatibility/2006" xmlns:aink="http://schemas.microsoft.com/office/drawing/2016/ink" xmlns:am3d="http://schemas.microsoft.com/office/drawing/2017/model3d" xmlns:o="urn:schemas-microsoft-com:office:office" xmlns:r="http://schemas.openxmlformats.org/officeDocument/2006/relationships" xmlns:m="http://schemas.openxmlformats.org/officeDocument/2006/math" xmlns:v="urn:schemas-microsoft-com:vml" xmlns:wp14="http://schemas.microsoft.com/office/word/2010/wordprocessingDrawing" xmlns:wp="http://schemas.openxmlformats.org/drawingml/2006/wordprocessingDrawing" xmlns:w10="urn:schemas-microsoft-com:office:word" xmlns:w="http://schemas.openxmlformats.org/wordprocessingml/2006/main" xmlns:w14="http://schemas.microsoft.com/office/word/2010/wordml" xmlns:w15="http://schemas.microsoft.com/office/word/2012/wordml" xmlns:w16cid="http://schemas.microsoft.com/office/word/2016/wordml/cid" xmlns:w16se="http://schemas.microsoft.com/office/word/2015/wordml/symex" xmlns:wpg="http://schemas.microsoft.com/office/word/2010/wordprocessingGroup" xmlns:wpi="http://schemas.microsoft.com/office/word/2010/wordprocessingInk" xmlns:wne="http://schemas.microsoft.com/office/word/2006/wordml" xmlns:wps="http://schemas.microsoft.com/office/word/2010/wordprocessingShape" mc:Ignorable="w14 w15 w16se w16cid wp14">
   <w:abstractNum w:abstractNumId="0" w15:restartNumberingAfterBreak="0">
@@ -3987,8 +4934,8 @@
   <w:abstractNum w:abstractNumId="2" w15:restartNumberingAfterBreak="0">
     <w:nsid w:val="126C6FCA"/>
     <w:multiLevelType w:val="hybridMultilevel"/>
-    <w:tmpl w:val="95D4585A"/>
-    <w:lvl w:ilvl="0" w:tplc="D5E8A5BA">
+    <w:tmpl w:val="AC023E92"/>
+    <w:lvl w:ilvl="0" w:tplc="3222CEEC">
       <w:start w:val="1"/>
       <w:numFmt w:val="decimal"/>
       <w:lvlText w:val="%1."/>
@@ -3997,7 +4944,7 @@
         <w:ind w:left="786" w:hanging="360"/>
       </w:pPr>
       <w:rPr>
-        <w:rFonts w:hint="default"/>
+        <w:rFonts w:asciiTheme="minorHAnsi" w:hAnsiTheme="minorHAnsi" w:hint="default"/>
         <w:sz w:val="24"/>
       </w:rPr>
     </w:lvl>
@@ -4253,6 +5200,96 @@
     </w:lvl>
   </w:abstractNum>
   <w:abstractNum w:abstractNumId="5" w15:restartNumberingAfterBreak="0">
+    <w:nsid w:val="405E21C5"/>
+    <w:multiLevelType w:val="hybridMultilevel"/>
+    <w:tmpl w:val="88E89936"/>
+    <w:lvl w:ilvl="0" w:tplc="3222CEEC">
+      <w:start w:val="1"/>
+      <w:numFmt w:val="decimal"/>
+      <w:lvlText w:val="%1."/>
+      <w:lvlJc w:val="left"/>
+      <w:pPr>
+        <w:ind w:left="786" w:hanging="360"/>
+      </w:pPr>
+      <w:rPr>
+        <w:rFonts w:asciiTheme="minorHAnsi" w:hAnsiTheme="minorHAnsi" w:hint="default"/>
+        <w:sz w:val="24"/>
+      </w:rPr>
+    </w:lvl>
+    <w:lvl w:ilvl="1" w:tplc="04090019" w:tentative="1">
+      <w:start w:val="1"/>
+      <w:numFmt w:val="lowerLetter"/>
+      <w:lvlText w:val="%2."/>
+      <w:lvlJc w:val="left"/>
+      <w:pPr>
+        <w:ind w:left="1440" w:hanging="360"/>
+      </w:pPr>
+    </w:lvl>
+    <w:lvl w:ilvl="2" w:tplc="0409001B" w:tentative="1">
+      <w:start w:val="1"/>
+      <w:numFmt w:val="lowerRoman"/>
+      <w:lvlText w:val="%3."/>
+      <w:lvlJc w:val="right"/>
+      <w:pPr>
+        <w:ind w:left="2160" w:hanging="180"/>
+      </w:pPr>
+    </w:lvl>
+    <w:lvl w:ilvl="3" w:tplc="0409000F" w:tentative="1">
+      <w:start w:val="1"/>
+      <w:numFmt w:val="decimal"/>
+      <w:lvlText w:val="%4."/>
+      <w:lvlJc w:val="left"/>
+      <w:pPr>
+        <w:ind w:left="2880" w:hanging="360"/>
+      </w:pPr>
+    </w:lvl>
+    <w:lvl w:ilvl="4" w:tplc="04090019" w:tentative="1">
+      <w:start w:val="1"/>
+      <w:numFmt w:val="lowerLetter"/>
+      <w:lvlText w:val="%5."/>
+      <w:lvlJc w:val="left"/>
+      <w:pPr>
+        <w:ind w:left="3600" w:hanging="360"/>
+      </w:pPr>
+    </w:lvl>
+    <w:lvl w:ilvl="5" w:tplc="0409001B" w:tentative="1">
+      <w:start w:val="1"/>
+      <w:numFmt w:val="lowerRoman"/>
+      <w:lvlText w:val="%6."/>
+      <w:lvlJc w:val="right"/>
+      <w:pPr>
+        <w:ind w:left="4320" w:hanging="180"/>
+      </w:pPr>
+    </w:lvl>
+    <w:lvl w:ilvl="6" w:tplc="0409000F" w:tentative="1">
+      <w:start w:val="1"/>
+      <w:numFmt w:val="decimal"/>
+      <w:lvlText w:val="%7."/>
+      <w:lvlJc w:val="left"/>
+      <w:pPr>
+        <w:ind w:left="5040" w:hanging="360"/>
+      </w:pPr>
+    </w:lvl>
+    <w:lvl w:ilvl="7" w:tplc="04090019" w:tentative="1">
+      <w:start w:val="1"/>
+      <w:numFmt w:val="lowerLetter"/>
+      <w:lvlText w:val="%8."/>
+      <w:lvlJc w:val="left"/>
+      <w:pPr>
+        <w:ind w:left="5760" w:hanging="360"/>
+      </w:pPr>
+    </w:lvl>
+    <w:lvl w:ilvl="8" w:tplc="0409001B" w:tentative="1">
+      <w:start w:val="1"/>
+      <w:numFmt w:val="lowerRoman"/>
+      <w:lvlText w:val="%9."/>
+      <w:lvlJc w:val="right"/>
+      <w:pPr>
+        <w:ind w:left="6480" w:hanging="180"/>
+      </w:pPr>
+    </w:lvl>
+  </w:abstractNum>
+  <w:abstractNum w:abstractNumId="6" w15:restartNumberingAfterBreak="0">
     <w:nsid w:val="48F8272D"/>
     <w:multiLevelType w:val="hybridMultilevel"/>
     <w:tmpl w:val="3108852A"/>
@@ -4341,7 +5378,7 @@
       </w:pPr>
     </w:lvl>
   </w:abstractNum>
-  <w:abstractNum w:abstractNumId="6" w15:restartNumberingAfterBreak="0">
+  <w:abstractNum w:abstractNumId="7" w15:restartNumberingAfterBreak="0">
     <w:nsid w:val="4F4D005B"/>
     <w:multiLevelType w:val="hybridMultilevel"/>
     <w:tmpl w:val="AAFAED0E"/>
@@ -4430,7 +5467,7 @@
       </w:pPr>
     </w:lvl>
   </w:abstractNum>
-  <w:abstractNum w:abstractNumId="7" w15:restartNumberingAfterBreak="0">
+  <w:abstractNum w:abstractNumId="8" w15:restartNumberingAfterBreak="0">
     <w:nsid w:val="4FD14274"/>
     <w:multiLevelType w:val="hybridMultilevel"/>
     <w:tmpl w:val="5C86EA2A"/>
@@ -4519,7 +5556,97 @@
       </w:pPr>
     </w:lvl>
   </w:abstractNum>
-  <w:abstractNum w:abstractNumId="8" w15:restartNumberingAfterBreak="0">
+  <w:abstractNum w:abstractNumId="9" w15:restartNumberingAfterBreak="0">
+    <w:nsid w:val="5EF64CDF"/>
+    <w:multiLevelType w:val="hybridMultilevel"/>
+    <w:tmpl w:val="114874B8"/>
+    <w:lvl w:ilvl="0" w:tplc="3222CEEC">
+      <w:start w:val="1"/>
+      <w:numFmt w:val="decimal"/>
+      <w:lvlText w:val="%1."/>
+      <w:lvlJc w:val="left"/>
+      <w:pPr>
+        <w:ind w:left="786" w:hanging="360"/>
+      </w:pPr>
+      <w:rPr>
+        <w:rFonts w:asciiTheme="minorHAnsi" w:hAnsiTheme="minorHAnsi" w:hint="default"/>
+        <w:sz w:val="24"/>
+      </w:rPr>
+    </w:lvl>
+    <w:lvl w:ilvl="1" w:tplc="04090019">
+      <w:start w:val="1"/>
+      <w:numFmt w:val="lowerLetter"/>
+      <w:lvlText w:val="%2."/>
+      <w:lvlJc w:val="left"/>
+      <w:pPr>
+        <w:ind w:left="1440" w:hanging="360"/>
+      </w:pPr>
+    </w:lvl>
+    <w:lvl w:ilvl="2" w:tplc="0409001B" w:tentative="1">
+      <w:start w:val="1"/>
+      <w:numFmt w:val="lowerRoman"/>
+      <w:lvlText w:val="%3."/>
+      <w:lvlJc w:val="right"/>
+      <w:pPr>
+        <w:ind w:left="2160" w:hanging="180"/>
+      </w:pPr>
+    </w:lvl>
+    <w:lvl w:ilvl="3" w:tplc="0409000F" w:tentative="1">
+      <w:start w:val="1"/>
+      <w:numFmt w:val="decimal"/>
+      <w:lvlText w:val="%4."/>
+      <w:lvlJc w:val="left"/>
+      <w:pPr>
+        <w:ind w:left="2880" w:hanging="360"/>
+      </w:pPr>
+    </w:lvl>
+    <w:lvl w:ilvl="4" w:tplc="04090019" w:tentative="1">
+      <w:start w:val="1"/>
+      <w:numFmt w:val="lowerLetter"/>
+      <w:lvlText w:val="%5."/>
+      <w:lvlJc w:val="left"/>
+      <w:pPr>
+        <w:ind w:left="3600" w:hanging="360"/>
+      </w:pPr>
+    </w:lvl>
+    <w:lvl w:ilvl="5" w:tplc="0409001B" w:tentative="1">
+      <w:start w:val="1"/>
+      <w:numFmt w:val="lowerRoman"/>
+      <w:lvlText w:val="%6."/>
+      <w:lvlJc w:val="right"/>
+      <w:pPr>
+        <w:ind w:left="4320" w:hanging="180"/>
+      </w:pPr>
+    </w:lvl>
+    <w:lvl w:ilvl="6" w:tplc="0409000F" w:tentative="1">
+      <w:start w:val="1"/>
+      <w:numFmt w:val="decimal"/>
+      <w:lvlText w:val="%7."/>
+      <w:lvlJc w:val="left"/>
+      <w:pPr>
+        <w:ind w:left="5040" w:hanging="360"/>
+      </w:pPr>
+    </w:lvl>
+    <w:lvl w:ilvl="7" w:tplc="04090019" w:tentative="1">
+      <w:start w:val="1"/>
+      <w:numFmt w:val="lowerLetter"/>
+      <w:lvlText w:val="%8."/>
+      <w:lvlJc w:val="left"/>
+      <w:pPr>
+        <w:ind w:left="5760" w:hanging="360"/>
+      </w:pPr>
+    </w:lvl>
+    <w:lvl w:ilvl="8" w:tplc="0409001B" w:tentative="1">
+      <w:start w:val="1"/>
+      <w:numFmt w:val="lowerRoman"/>
+      <w:lvlText w:val="%9."/>
+      <w:lvlJc w:val="right"/>
+      <w:pPr>
+        <w:ind w:left="6480" w:hanging="180"/>
+      </w:pPr>
+    </w:lvl>
+  </w:abstractNum>
+  <w:abstractNum w:abstractNumId="10" w15:restartNumberingAfterBreak="0">
     <w:nsid w:val="66DE194E"/>
     <w:multiLevelType w:val="hybridMultilevel"/>
     <w:tmpl w:val="03041D2C"/>
@@ -4632,7 +5759,7 @@
       </w:rPr>
     </w:lvl>
   </w:abstractNum>
-  <w:abstractNum w:abstractNumId="9" w15:restartNumberingAfterBreak="0">
+  <w:abstractNum w:abstractNumId="11" w15:restartNumberingAfterBreak="0">
     <w:nsid w:val="67CB1D71"/>
     <w:multiLevelType w:val="hybridMultilevel"/>
     <w:tmpl w:val="559EE274"/>
@@ -4722,13 +5849,13 @@
     </w:lvl>
   </w:abstractNum>
   <w:num w:numId="1">
-    <w:abstractNumId w:val="8"/>
+    <w:abstractNumId w:val="10"/>
   </w:num>
   <w:num w:numId="2">
-    <w:abstractNumId w:val="5"/>
+    <w:abstractNumId w:val="6"/>
   </w:num>
   <w:num w:numId="3">
-    <w:abstractNumId w:val="7"/>
+    <w:abstractNumId w:val="8"/>
   </w:num>
   <w:num w:numId="4">
     <w:abstractNumId w:val="4"/>
@@ -4743,13 +5870,19 @@
     <w:abstractNumId w:val="3"/>
   </w:num>
   <w:num w:numId="8">
-    <w:abstractNumId w:val="6"/>
+    <w:abstractNumId w:val="7"/>
   </w:num>
   <w:num w:numId="9">
     <w:abstractNumId w:val="2"/>
   </w:num>
   <w:num w:numId="10">
+    <w:abstractNumId w:val="11"/>
+  </w:num>
+  <w:num w:numId="11">
     <w:abstractNumId w:val="9"/>
+  </w:num>
+  <w:num w:numId="12">
+    <w:abstractNumId w:val="5"/>
   </w:num>
 </w:numbering>
 </file>
@@ -5035,10 +6168,6 @@
     <w:lsdException w:name="Book Title" w:uiPriority="33" w:qFormat="1"/>
     <w:lsdException w:name="Bibliography" w:semiHidden="1" w:uiPriority="37" w:unhideWhenUsed="1"/>
     <w:lsdException w:name="TOC Heading" w:semiHidden="1" w:uiPriority="39" w:unhideWhenUsed="1" w:qFormat="1"/>
-    <w:lsdException w:name="Grid Table Light" w:semiHidden="1" w:unhideWhenUsed="1"/>
-    <w:lsdException w:name="Grid Table 1 Light" w:semiHidden="1" w:unhideWhenUsed="1"/>
-    <w:lsdException w:name="Grid Table 2" w:semiHidden="1" w:unhideWhenUsed="1"/>
-    <w:lsdException w:name="Grid Table 3" w:semiHidden="1" w:unhideWhenUsed="1"/>
     <w:lsdException w:name="Grid Table 4" w:uiPriority="49"/>
     <w:lsdException w:name="Grid Table 5 Dark" w:uiPriority="50"/>
     <w:lsdException w:name="Grid Table 6 Colorful" w:uiPriority="51"/>

</xml_diff>